<commit_message>
better ICs in base solver
</commit_message>
<xml_diff>
--- a/Spatio.docx
+++ b/Spatio.docx
@@ -139,8 +139,2314 @@
       <w:pPr>
         <w:rPr>
           <w:rFonts w:ascii="Arial" w:hAnsi="Arial" w:cs="Arial"/>
-          <w:b/>
-          <w:bCs/>
+          <w:sz w:val="20"/>
+          <w:szCs w:val="20"/>
+        </w:rPr>
+      </w:pPr>
+    </w:p>
+    <w:p>
+      <w:pPr>
+        <w:rPr>
+          <w:rFonts w:ascii="Arial" w:hAnsi="Arial" w:cs="Arial"/>
+          <w:sz w:val="20"/>
+          <w:szCs w:val="20"/>
+        </w:rPr>
+      </w:pPr>
+    </w:p>
+    <w:p>
+      <w:pPr>
+        <w:rPr>
+          <w:rFonts w:ascii="Arial" w:hAnsi="Arial" w:cs="Arial"/>
+          <w:sz w:val="20"/>
+          <w:szCs w:val="20"/>
+        </w:rPr>
+      </w:pPr>
+    </w:p>
+    <w:p>
+      <w:pPr>
+        <w:rPr>
+          <w:rFonts w:ascii="Arial" w:hAnsi="Arial" w:cs="Arial"/>
+          <w:sz w:val="20"/>
+          <w:szCs w:val="20"/>
+        </w:rPr>
+      </w:pPr>
+      <w:r>
+        <w:rPr>
+          <w:rFonts w:ascii="Arial" w:hAnsi="Arial" w:cs="Arial"/>
+          <w:sz w:val="20"/>
+          <w:szCs w:val="20"/>
+        </w:rPr>
+        <w:t>The full model can be written as</w:t>
+      </w:r>
+    </w:p>
+    <w:p>
+      <w:pPr>
+        <w:rPr>
+          <w:rFonts w:ascii="Arial" w:hAnsi="Arial" w:cs="Arial"/>
+          <w:sz w:val="20"/>
+          <w:szCs w:val="20"/>
+        </w:rPr>
+      </w:pPr>
+    </w:p>
+    <w:p>
+      <w:pPr>
+        <w:rPr>
+          <w:rFonts w:ascii="Arial" w:eastAsiaTheme="minorEastAsia" w:hAnsi="Arial" w:cs="Arial"/>
+          <w:sz w:val="20"/>
+          <w:szCs w:val="20"/>
+        </w:rPr>
+      </w:pPr>
+      <m:oMathPara>
+        <m:oMath>
+          <m:f>
+            <m:fPr>
+              <m:ctrlPr>
+                <w:rPr>
+                  <w:rFonts w:ascii="Cambria Math" w:hAnsi="Cambria Math" w:cs="Arial"/>
+                  <w:i/>
+                  <w:sz w:val="20"/>
+                  <w:szCs w:val="20"/>
+                </w:rPr>
+              </m:ctrlPr>
+            </m:fPr>
+            <m:num>
+              <m:r>
+                <w:rPr>
+                  <w:rFonts w:ascii="Cambria Math" w:hAnsi="Cambria Math" w:cs="Arial"/>
+                  <w:sz w:val="20"/>
+                  <w:szCs w:val="20"/>
+                </w:rPr>
+                <m:t>dC</m:t>
+              </m:r>
+            </m:num>
+            <m:den>
+              <m:r>
+                <w:rPr>
+                  <w:rFonts w:ascii="Cambria Math" w:hAnsi="Cambria Math" w:cs="Arial"/>
+                  <w:sz w:val="20"/>
+                  <w:szCs w:val="20"/>
+                </w:rPr>
+                <m:t>dt</m:t>
+              </m:r>
+            </m:den>
+          </m:f>
+          <m:r>
+            <m:rPr>
+              <m:aln/>
+            </m:rPr>
+            <w:rPr>
+              <w:rFonts w:ascii="Cambria Math" w:hAnsi="Cambria Math" w:cs="Arial"/>
+              <w:sz w:val="20"/>
+              <w:szCs w:val="20"/>
+            </w:rPr>
+            <m:t>=</m:t>
+          </m:r>
+          <m:f>
+            <m:fPr>
+              <m:ctrlPr>
+                <w:rPr>
+                  <w:rFonts w:ascii="Cambria Math" w:hAnsi="Cambria Math" w:cs="Arial"/>
+                  <w:i/>
+                  <w:sz w:val="20"/>
+                  <w:szCs w:val="20"/>
+                </w:rPr>
+              </m:ctrlPr>
+            </m:fPr>
+            <m:num>
+              <m:r>
+                <w:rPr>
+                  <w:rFonts w:ascii="Cambria Math" w:hAnsi="Cambria Math" w:cs="Arial"/>
+                  <w:sz w:val="20"/>
+                  <w:szCs w:val="20"/>
+                </w:rPr>
+                <m:t>βW</m:t>
+              </m:r>
+            </m:num>
+            <m:den>
+              <m:r>
+                <w:rPr>
+                  <w:rFonts w:ascii="Cambria Math" w:hAnsi="Cambria Math" w:cs="Arial"/>
+                  <w:sz w:val="20"/>
+                  <w:szCs w:val="20"/>
+                </w:rPr>
+                <m:t>b+W</m:t>
+              </m:r>
+            </m:den>
+          </m:f>
+          <m:r>
+            <w:rPr>
+              <w:rFonts w:ascii="Cambria Math" w:hAnsi="Cambria Math" w:cs="Arial"/>
+              <w:sz w:val="20"/>
+              <w:szCs w:val="20"/>
+            </w:rPr>
+            <m:t>C</m:t>
+          </m:r>
+          <m:d>
+            <m:dPr>
+              <m:ctrlPr>
+                <w:rPr>
+                  <w:rFonts w:ascii="Cambria Math" w:hAnsi="Cambria Math" w:cs="Arial"/>
+                  <w:i/>
+                  <w:sz w:val="20"/>
+                  <w:szCs w:val="20"/>
+                </w:rPr>
+              </m:ctrlPr>
+            </m:dPr>
+            <m:e>
+              <m:r>
+                <w:rPr>
+                  <w:rFonts w:ascii="Cambria Math" w:hAnsi="Cambria Math" w:cs="Arial"/>
+                  <w:sz w:val="20"/>
+                  <w:szCs w:val="20"/>
+                </w:rPr>
+                <m:t>1-</m:t>
+              </m:r>
+              <m:f>
+                <m:fPr>
+                  <m:ctrlPr>
+                    <w:rPr>
+                      <w:rFonts w:ascii="Cambria Math" w:hAnsi="Cambria Math" w:cs="Arial"/>
+                      <w:i/>
+                      <w:sz w:val="20"/>
+                      <w:szCs w:val="20"/>
+                    </w:rPr>
+                  </m:ctrlPr>
+                </m:fPr>
+                <m:num>
+                  <m:r>
+                    <w:rPr>
+                      <w:rFonts w:ascii="Cambria Math" w:hAnsi="Cambria Math" w:cs="Arial"/>
+                      <w:sz w:val="20"/>
+                      <w:szCs w:val="20"/>
+                    </w:rPr>
+                    <m:t>C+F</m:t>
+                  </m:r>
+                </m:num>
+                <m:den>
+                  <m:r>
+                    <w:rPr>
+                      <w:rFonts w:ascii="Cambria Math" w:hAnsi="Cambria Math" w:cs="Arial"/>
+                      <w:sz w:val="20"/>
+                      <w:szCs w:val="20"/>
+                    </w:rPr>
+                    <m:t>k</m:t>
+                  </m:r>
+                </m:den>
+              </m:f>
+            </m:e>
+          </m:d>
+          <m:r>
+            <w:rPr>
+              <w:rFonts w:ascii="Cambria Math" w:hAnsi="Cambria Math" w:cs="Arial"/>
+              <w:sz w:val="20"/>
+              <w:szCs w:val="20"/>
+            </w:rPr>
+            <m:t>-</m:t>
+          </m:r>
+          <m:sSub>
+            <m:sSubPr>
+              <m:ctrlPr>
+                <w:rPr>
+                  <w:rFonts w:ascii="Cambria Math" w:hAnsi="Cambria Math" w:cs="Arial"/>
+                  <w:i/>
+                  <w:sz w:val="20"/>
+                  <w:szCs w:val="20"/>
+                </w:rPr>
+              </m:ctrlPr>
+            </m:sSubPr>
+            <m:e>
+              <m:r>
+                <w:rPr>
+                  <w:rFonts w:ascii="Cambria Math" w:hAnsi="Cambria Math" w:cs="Arial"/>
+                  <w:sz w:val="20"/>
+                  <w:szCs w:val="20"/>
+                </w:rPr>
+                <m:t>d</m:t>
+              </m:r>
+            </m:e>
+            <m:sub>
+              <m:r>
+                <w:rPr>
+                  <w:rFonts w:ascii="Cambria Math" w:hAnsi="Cambria Math" w:cs="Arial"/>
+                  <w:sz w:val="20"/>
+                  <w:szCs w:val="20"/>
+                </w:rPr>
+                <m:t>c</m:t>
+              </m:r>
+            </m:sub>
+          </m:sSub>
+          <m:r>
+            <w:rPr>
+              <w:rFonts w:ascii="Cambria Math" w:hAnsi="Cambria Math" w:cs="Arial"/>
+              <w:sz w:val="20"/>
+              <w:szCs w:val="20"/>
+            </w:rPr>
+            <m:t>C</m:t>
+          </m:r>
+          <m:r>
+            <w:rPr>
+              <w:rFonts w:ascii="Cambria Math" w:hAnsi="Cambria Math" w:cs="Arial"/>
+              <w:sz w:val="20"/>
+              <w:szCs w:val="20"/>
+            </w:rPr>
+            <m:t>+</m:t>
+          </m:r>
+          <m:sSub>
+            <m:sSubPr>
+              <m:ctrlPr>
+                <w:rPr>
+                  <w:rFonts w:ascii="Cambria Math" w:hAnsi="Cambria Math" w:cs="Arial"/>
+                  <w:i/>
+                  <w:sz w:val="20"/>
+                  <w:szCs w:val="20"/>
+                </w:rPr>
+              </m:ctrlPr>
+            </m:sSubPr>
+            <m:e>
+              <m:r>
+                <w:rPr>
+                  <w:rFonts w:ascii="Cambria Math" w:hAnsi="Cambria Math" w:cs="Arial"/>
+                  <w:sz w:val="20"/>
+                  <w:szCs w:val="20"/>
+                </w:rPr>
+                <m:t>D</m:t>
+              </m:r>
+            </m:e>
+            <m:sub>
+              <m:r>
+                <w:rPr>
+                  <w:rFonts w:ascii="Cambria Math" w:hAnsi="Cambria Math" w:cs="Arial"/>
+                  <w:sz w:val="20"/>
+                  <w:szCs w:val="20"/>
+                </w:rPr>
+                <m:t>c</m:t>
+              </m:r>
+            </m:sub>
+          </m:sSub>
+          <m:r>
+            <m:rPr>
+              <m:sty m:val="p"/>
+            </m:rPr>
+            <w:rPr>
+              <w:rFonts w:ascii="Cambria Math" w:hAnsi="Cambria Math" w:cs="Arial"/>
+              <w:sz w:val="20"/>
+              <w:szCs w:val="20"/>
+            </w:rPr>
+            <m:t>Δ</m:t>
+          </m:r>
+          <m:r>
+            <m:rPr>
+              <m:sty m:val="p"/>
+            </m:rPr>
+            <w:rPr>
+              <w:rFonts w:ascii="Cambria Math" w:hAnsi="Cambria Math" w:cs="Arial"/>
+              <w:sz w:val="20"/>
+              <w:szCs w:val="20"/>
+            </w:rPr>
+            <m:t>C</m:t>
+          </m:r>
+          <m:r>
+            <w:rPr>
+              <w:rFonts w:ascii="Arial" w:eastAsiaTheme="minorEastAsia" w:hAnsi="Arial" w:cs="Arial"/>
+              <w:sz w:val="20"/>
+              <w:szCs w:val="20"/>
+            </w:rPr>
+            <w:br/>
+          </m:r>
+        </m:oMath>
+        <m:oMath>
+          <m:r>
+            <m:rPr>
+              <m:sty m:val="p"/>
+            </m:rPr>
+            <w:rPr>
+              <w:rFonts w:ascii="Cambria Math" w:hAnsi="Cambria Math" w:cs="Arial"/>
+              <w:sz w:val="20"/>
+              <w:szCs w:val="20"/>
+            </w:rPr>
+            <w:br/>
+          </m:r>
+        </m:oMath>
+        <m:oMath>
+          <m:f>
+            <m:fPr>
+              <m:ctrlPr>
+                <w:rPr>
+                  <w:rFonts w:ascii="Cambria Math" w:eastAsiaTheme="minorEastAsia" w:hAnsi="Cambria Math" w:cs="Arial"/>
+                  <w:i/>
+                  <w:sz w:val="20"/>
+                  <w:szCs w:val="20"/>
+                </w:rPr>
+              </m:ctrlPr>
+            </m:fPr>
+            <m:num>
+              <m:r>
+                <w:rPr>
+                  <w:rFonts w:ascii="Cambria Math" w:eastAsiaTheme="minorEastAsia" w:hAnsi="Cambria Math" w:cs="Arial"/>
+                  <w:sz w:val="20"/>
+                  <w:szCs w:val="20"/>
+                </w:rPr>
+                <m:t>dF</m:t>
+              </m:r>
+            </m:num>
+            <m:den>
+              <m:r>
+                <w:rPr>
+                  <w:rFonts w:ascii="Cambria Math" w:eastAsiaTheme="minorEastAsia" w:hAnsi="Cambria Math" w:cs="Arial"/>
+                  <w:sz w:val="20"/>
+                  <w:szCs w:val="20"/>
+                </w:rPr>
+                <m:t>dt</m:t>
+              </m:r>
+            </m:den>
+          </m:f>
+          <m:r>
+            <m:rPr>
+              <m:aln/>
+            </m:rPr>
+            <w:rPr>
+              <w:rFonts w:ascii="Cambria Math" w:eastAsiaTheme="minorEastAsia" w:hAnsi="Cambria Math" w:cs="Arial"/>
+              <w:sz w:val="20"/>
+              <w:szCs w:val="20"/>
+            </w:rPr>
+            <m:t>=β</m:t>
+          </m:r>
+          <m:d>
+            <m:dPr>
+              <m:ctrlPr>
+                <w:rPr>
+                  <w:rFonts w:ascii="Cambria Math" w:eastAsiaTheme="minorEastAsia" w:hAnsi="Cambria Math" w:cs="Arial"/>
+                  <w:i/>
+                  <w:sz w:val="20"/>
+                  <w:szCs w:val="20"/>
+                </w:rPr>
+              </m:ctrlPr>
+            </m:dPr>
+            <m:e>
+              <m:r>
+                <w:rPr>
+                  <w:rFonts w:ascii="Cambria Math" w:eastAsiaTheme="minorEastAsia" w:hAnsi="Cambria Math" w:cs="Arial"/>
+                  <w:sz w:val="20"/>
+                  <w:szCs w:val="20"/>
+                </w:rPr>
+                <m:t>1-</m:t>
+              </m:r>
+              <m:f>
+                <m:fPr>
+                  <m:ctrlPr>
+                    <w:rPr>
+                      <w:rFonts w:ascii="Cambria Math" w:eastAsiaTheme="minorEastAsia" w:hAnsi="Cambria Math" w:cs="Arial"/>
+                      <w:i/>
+                      <w:sz w:val="20"/>
+                      <w:szCs w:val="20"/>
+                    </w:rPr>
+                  </m:ctrlPr>
+                </m:fPr>
+                <m:num>
+                  <m:r>
+                    <w:rPr>
+                      <w:rFonts w:ascii="Cambria Math" w:eastAsiaTheme="minorEastAsia" w:hAnsi="Cambria Math" w:cs="Arial"/>
+                      <w:sz w:val="20"/>
+                      <w:szCs w:val="20"/>
+                    </w:rPr>
+                    <m:t>W</m:t>
+                  </m:r>
+                </m:num>
+                <m:den>
+                  <m:r>
+                    <w:rPr>
+                      <w:rFonts w:ascii="Cambria Math" w:eastAsiaTheme="minorEastAsia" w:hAnsi="Cambria Math" w:cs="Arial"/>
+                      <w:sz w:val="20"/>
+                      <w:szCs w:val="20"/>
+                    </w:rPr>
+                    <m:t>b+W</m:t>
+                  </m:r>
+                </m:den>
+              </m:f>
+            </m:e>
+          </m:d>
+          <m:r>
+            <w:rPr>
+              <w:rFonts w:ascii="Cambria Math" w:eastAsiaTheme="minorEastAsia" w:hAnsi="Cambria Math" w:cs="Arial"/>
+              <w:sz w:val="20"/>
+              <w:szCs w:val="20"/>
+            </w:rPr>
+            <m:t>F</m:t>
+          </m:r>
+          <m:d>
+            <m:dPr>
+              <m:ctrlPr>
+                <w:rPr>
+                  <w:rFonts w:ascii="Cambria Math" w:eastAsiaTheme="minorEastAsia" w:hAnsi="Cambria Math" w:cs="Arial"/>
+                  <w:i/>
+                  <w:sz w:val="20"/>
+                  <w:szCs w:val="20"/>
+                </w:rPr>
+              </m:ctrlPr>
+            </m:dPr>
+            <m:e>
+              <m:r>
+                <w:rPr>
+                  <w:rFonts w:ascii="Cambria Math" w:eastAsiaTheme="minorEastAsia" w:hAnsi="Cambria Math" w:cs="Arial"/>
+                  <w:sz w:val="20"/>
+                  <w:szCs w:val="20"/>
+                </w:rPr>
+                <m:t>1-</m:t>
+              </m:r>
+              <m:f>
+                <m:fPr>
+                  <m:ctrlPr>
+                    <w:rPr>
+                      <w:rFonts w:ascii="Cambria Math" w:eastAsiaTheme="minorEastAsia" w:hAnsi="Cambria Math" w:cs="Arial"/>
+                      <w:i/>
+                      <w:sz w:val="20"/>
+                      <w:szCs w:val="20"/>
+                    </w:rPr>
+                  </m:ctrlPr>
+                </m:fPr>
+                <m:num>
+                  <m:r>
+                    <w:rPr>
+                      <w:rFonts w:ascii="Cambria Math" w:eastAsiaTheme="minorEastAsia" w:hAnsi="Cambria Math" w:cs="Arial"/>
+                      <w:sz w:val="20"/>
+                      <w:szCs w:val="20"/>
+                    </w:rPr>
+                    <m:t>C+F</m:t>
+                  </m:r>
+                </m:num>
+                <m:den>
+                  <m:r>
+                    <w:rPr>
+                      <w:rFonts w:ascii="Cambria Math" w:eastAsiaTheme="minorEastAsia" w:hAnsi="Cambria Math" w:cs="Arial"/>
+                      <w:sz w:val="20"/>
+                      <w:szCs w:val="20"/>
+                    </w:rPr>
+                    <m:t>k</m:t>
+                  </m:r>
+                </m:den>
+              </m:f>
+            </m:e>
+          </m:d>
+          <m:r>
+            <w:rPr>
+              <w:rFonts w:ascii="Cambria Math" w:eastAsiaTheme="minorEastAsia" w:hAnsi="Cambria Math" w:cs="Arial"/>
+              <w:sz w:val="20"/>
+              <w:szCs w:val="20"/>
+            </w:rPr>
+            <m:t>-</m:t>
+          </m:r>
+          <m:sSub>
+            <m:sSubPr>
+              <m:ctrlPr>
+                <w:rPr>
+                  <w:rFonts w:ascii="Cambria Math" w:eastAsiaTheme="minorEastAsia" w:hAnsi="Cambria Math" w:cs="Arial"/>
+                  <w:i/>
+                  <w:sz w:val="20"/>
+                  <w:szCs w:val="20"/>
+                </w:rPr>
+              </m:ctrlPr>
+            </m:sSubPr>
+            <m:e>
+              <m:r>
+                <w:rPr>
+                  <w:rFonts w:ascii="Cambria Math" w:eastAsiaTheme="minorEastAsia" w:hAnsi="Cambria Math" w:cs="Arial"/>
+                  <w:sz w:val="20"/>
+                  <w:szCs w:val="20"/>
+                </w:rPr>
+                <m:t>d</m:t>
+              </m:r>
+            </m:e>
+            <m:sub>
+              <m:r>
+                <w:rPr>
+                  <w:rFonts w:ascii="Cambria Math" w:eastAsiaTheme="minorEastAsia" w:hAnsi="Cambria Math" w:cs="Arial"/>
+                  <w:sz w:val="20"/>
+                  <w:szCs w:val="20"/>
+                </w:rPr>
+                <m:t>c</m:t>
+              </m:r>
+            </m:sub>
+          </m:sSub>
+          <m:r>
+            <w:rPr>
+              <w:rFonts w:ascii="Cambria Math" w:eastAsiaTheme="minorEastAsia" w:hAnsi="Cambria Math" w:cs="Arial"/>
+              <w:sz w:val="20"/>
+              <w:szCs w:val="20"/>
+            </w:rPr>
+            <m:t>F-qFW+</m:t>
+          </m:r>
+          <m:sSub>
+            <m:sSubPr>
+              <m:ctrlPr>
+                <w:rPr>
+                  <w:rFonts w:ascii="Cambria Math" w:eastAsiaTheme="minorEastAsia" w:hAnsi="Cambria Math" w:cs="Arial"/>
+                  <w:i/>
+                  <w:sz w:val="20"/>
+                  <w:szCs w:val="20"/>
+                </w:rPr>
+              </m:ctrlPr>
+            </m:sSubPr>
+            <m:e>
+              <m:r>
+                <w:rPr>
+                  <w:rFonts w:ascii="Cambria Math" w:eastAsiaTheme="minorEastAsia" w:hAnsi="Cambria Math" w:cs="Arial"/>
+                  <w:sz w:val="20"/>
+                  <w:szCs w:val="20"/>
+                </w:rPr>
+                <m:t>D</m:t>
+              </m:r>
+            </m:e>
+            <m:sub>
+              <m:r>
+                <w:rPr>
+                  <w:rFonts w:ascii="Cambria Math" w:eastAsiaTheme="minorEastAsia" w:hAnsi="Cambria Math" w:cs="Arial"/>
+                  <w:sz w:val="20"/>
+                  <w:szCs w:val="20"/>
+                </w:rPr>
+                <m:t>f</m:t>
+              </m:r>
+            </m:sub>
+          </m:sSub>
+          <m:r>
+            <m:rPr>
+              <m:sty m:val="p"/>
+            </m:rPr>
+            <w:rPr>
+              <w:rFonts w:ascii="Cambria Math" w:eastAsiaTheme="minorEastAsia" w:hAnsi="Cambria Math" w:cs="Arial"/>
+              <w:sz w:val="20"/>
+              <w:szCs w:val="20"/>
+            </w:rPr>
+            <m:t>Δ</m:t>
+          </m:r>
+          <m:r>
+            <w:rPr>
+              <w:rFonts w:ascii="Cambria Math" w:eastAsiaTheme="minorEastAsia" w:hAnsi="Cambria Math" w:cs="Arial"/>
+              <w:sz w:val="20"/>
+              <w:szCs w:val="20"/>
+            </w:rPr>
+            <m:t>F</m:t>
+          </m:r>
+          <m:r>
+            <w:rPr>
+              <w:rFonts w:ascii="Arial" w:eastAsiaTheme="minorEastAsia" w:hAnsi="Arial" w:cs="Arial"/>
+              <w:sz w:val="20"/>
+              <w:szCs w:val="20"/>
+            </w:rPr>
+            <w:br/>
+          </m:r>
+        </m:oMath>
+        <m:oMath>
+          <m:r>
+            <w:rPr>
+              <w:rFonts w:ascii="Cambria Math" w:eastAsiaTheme="minorEastAsia" w:hAnsi="Cambria Math" w:cs="Arial"/>
+              <w:sz w:val="20"/>
+              <w:szCs w:val="20"/>
+            </w:rPr>
+            <w:br/>
+          </m:r>
+        </m:oMath>
+        <m:oMath>
+          <m:f>
+            <m:fPr>
+              <m:ctrlPr>
+                <w:rPr>
+                  <w:rFonts w:ascii="Cambria Math" w:eastAsiaTheme="minorEastAsia" w:hAnsi="Cambria Math" w:cs="Arial"/>
+                  <w:i/>
+                  <w:sz w:val="20"/>
+                  <w:szCs w:val="20"/>
+                </w:rPr>
+              </m:ctrlPr>
+            </m:fPr>
+            <m:num>
+              <m:r>
+                <w:rPr>
+                  <w:rFonts w:ascii="Cambria Math" w:eastAsiaTheme="minorEastAsia" w:hAnsi="Cambria Math" w:cs="Arial"/>
+                  <w:sz w:val="20"/>
+                  <w:szCs w:val="20"/>
+                </w:rPr>
+                <m:t>dW</m:t>
+              </m:r>
+            </m:num>
+            <m:den>
+              <m:r>
+                <w:rPr>
+                  <w:rFonts w:ascii="Cambria Math" w:eastAsiaTheme="minorEastAsia" w:hAnsi="Cambria Math" w:cs="Arial"/>
+                  <w:sz w:val="20"/>
+                  <w:szCs w:val="20"/>
+                </w:rPr>
+                <m:t>dt</m:t>
+              </m:r>
+            </m:den>
+          </m:f>
+          <m:r>
+            <m:rPr>
+              <m:aln/>
+            </m:rPr>
+            <w:rPr>
+              <w:rFonts w:ascii="Cambria Math" w:eastAsiaTheme="minorEastAsia" w:hAnsi="Cambria Math" w:cs="Arial"/>
+              <w:sz w:val="20"/>
+              <w:szCs w:val="20"/>
+            </w:rPr>
+            <m:t>=</m:t>
+          </m:r>
+          <m:r>
+            <w:rPr>
+              <w:rFonts w:ascii="Cambria Math" w:eastAsiaTheme="minorEastAsia" w:hAnsi="Cambria Math" w:cs="Arial"/>
+              <w:sz w:val="20"/>
+              <w:szCs w:val="20"/>
+            </w:rPr>
+            <m:t>-ηCW+</m:t>
+          </m:r>
+          <m:sSub>
+            <m:sSubPr>
+              <m:ctrlPr>
+                <w:rPr>
+                  <w:rFonts w:ascii="Cambria Math" w:eastAsiaTheme="minorEastAsia" w:hAnsi="Cambria Math" w:cs="Arial"/>
+                  <w:i/>
+                  <w:sz w:val="20"/>
+                  <w:szCs w:val="20"/>
+                </w:rPr>
+              </m:ctrlPr>
+            </m:sSubPr>
+            <m:e>
+              <m:r>
+                <w:rPr>
+                  <w:rFonts w:ascii="Cambria Math" w:eastAsiaTheme="minorEastAsia" w:hAnsi="Cambria Math" w:cs="Arial"/>
+                  <w:sz w:val="20"/>
+                  <w:szCs w:val="20"/>
+                </w:rPr>
+                <m:t>D</m:t>
+              </m:r>
+            </m:e>
+            <m:sub>
+              <m:r>
+                <w:rPr>
+                  <w:rFonts w:ascii="Cambria Math" w:eastAsiaTheme="minorEastAsia" w:hAnsi="Cambria Math" w:cs="Arial"/>
+                  <w:sz w:val="20"/>
+                  <w:szCs w:val="20"/>
+                </w:rPr>
+                <m:t>w</m:t>
+              </m:r>
+            </m:sub>
+          </m:sSub>
+          <m:r>
+            <m:rPr>
+              <m:sty m:val="p"/>
+            </m:rPr>
+            <w:rPr>
+              <w:rFonts w:ascii="Cambria Math" w:eastAsiaTheme="minorEastAsia" w:hAnsi="Cambria Math" w:cs="Arial"/>
+              <w:sz w:val="20"/>
+              <w:szCs w:val="20"/>
+            </w:rPr>
+            <m:t>Δ</m:t>
+          </m:r>
+          <m:r>
+            <w:rPr>
+              <w:rFonts w:ascii="Cambria Math" w:eastAsiaTheme="minorEastAsia" w:hAnsi="Cambria Math" w:cs="Arial"/>
+              <w:sz w:val="20"/>
+              <w:szCs w:val="20"/>
+            </w:rPr>
+            <m:t>W</m:t>
+          </m:r>
+          <m:r>
+            <w:rPr>
+              <w:rFonts w:ascii="Cambria Math" w:eastAsiaTheme="minorEastAsia" w:hAnsi="Cambria Math" w:cs="Arial"/>
+              <w:sz w:val="20"/>
+              <w:szCs w:val="20"/>
+            </w:rPr>
+            <m:t>.</m:t>
+          </m:r>
+        </m:oMath>
+      </m:oMathPara>
+    </w:p>
+    <w:p>
+      <w:pPr>
+        <w:rPr>
+          <w:rFonts w:ascii="Arial" w:eastAsiaTheme="minorEastAsia" w:hAnsi="Arial" w:cs="Arial"/>
+          <w:sz w:val="20"/>
+          <w:szCs w:val="20"/>
+        </w:rPr>
+      </w:pPr>
+    </w:p>
+    <w:p>
+      <w:pPr>
+        <w:rPr>
+          <w:rFonts w:ascii="Arial" w:eastAsiaTheme="minorEastAsia" w:hAnsi="Arial" w:cs="Arial"/>
+          <w:sz w:val="20"/>
+          <w:szCs w:val="20"/>
+        </w:rPr>
+      </w:pPr>
+      <w:r>
+        <w:rPr>
+          <w:rFonts w:ascii="Arial" w:eastAsiaTheme="minorEastAsia" w:hAnsi="Arial" w:cs="Arial"/>
+          <w:sz w:val="20"/>
+          <w:szCs w:val="20"/>
+        </w:rPr>
+        <w:t>This system can be no</w:t>
+      </w:r>
+      <w:r>
+        <w:rPr>
+          <w:rFonts w:ascii="Arial" w:eastAsiaTheme="minorEastAsia" w:hAnsi="Arial" w:cs="Arial"/>
+          <w:sz w:val="20"/>
+          <w:szCs w:val="20"/>
+        </w:rPr>
+        <w:t xml:space="preserve">ndimensionalized by introducing the scaled quantities </w:t>
+      </w:r>
+      <m:oMath>
+        <m:r>
+          <w:rPr>
+            <w:rFonts w:ascii="Cambria Math" w:eastAsiaTheme="minorEastAsia" w:hAnsi="Cambria Math" w:cs="Arial"/>
+            <w:sz w:val="20"/>
+            <w:szCs w:val="20"/>
+          </w:rPr>
+          <m:t>c=</m:t>
+        </m:r>
+        <m:r>
+          <w:rPr>
+            <w:rFonts w:ascii="Cambria Math" w:eastAsiaTheme="minorEastAsia" w:hAnsi="Cambria Math" w:cs="Arial"/>
+            <w:sz w:val="20"/>
+            <w:szCs w:val="20"/>
+          </w:rPr>
+          <m:t>C/k</m:t>
+        </m:r>
+      </m:oMath>
+      <w:r>
+        <w:rPr>
+          <w:rFonts w:ascii="Arial" w:eastAsiaTheme="minorEastAsia" w:hAnsi="Arial" w:cs="Arial"/>
+          <w:sz w:val="20"/>
+          <w:szCs w:val="20"/>
+        </w:rPr>
+        <w:t xml:space="preserve">, </w:t>
+      </w:r>
+      <m:oMath>
+        <m:r>
+          <w:rPr>
+            <w:rFonts w:ascii="Cambria Math" w:eastAsiaTheme="minorEastAsia" w:hAnsi="Cambria Math" w:cs="Arial"/>
+            <w:sz w:val="20"/>
+            <w:szCs w:val="20"/>
+          </w:rPr>
+          <m:t>f=F/k</m:t>
+        </m:r>
+      </m:oMath>
+      <w:r>
+        <w:rPr>
+          <w:rFonts w:ascii="Arial" w:eastAsiaTheme="minorEastAsia" w:hAnsi="Arial" w:cs="Arial"/>
+          <w:sz w:val="20"/>
+          <w:szCs w:val="20"/>
+        </w:rPr>
+        <w:t xml:space="preserve">, </w:t>
+      </w:r>
+      <m:oMath>
+        <m:r>
+          <w:rPr>
+            <w:rFonts w:ascii="Cambria Math" w:eastAsiaTheme="minorEastAsia" w:hAnsi="Cambria Math" w:cs="Arial"/>
+            <w:sz w:val="20"/>
+            <w:szCs w:val="20"/>
+          </w:rPr>
+          <m:t>w=W/b</m:t>
+        </m:r>
+      </m:oMath>
+      <w:r>
+        <w:rPr>
+          <w:rFonts w:ascii="Arial" w:eastAsiaTheme="minorEastAsia" w:hAnsi="Arial" w:cs="Arial"/>
+          <w:sz w:val="20"/>
+          <w:szCs w:val="20"/>
+        </w:rPr>
+        <w:t xml:space="preserve">, </w:t>
+      </w:r>
+      <m:oMath>
+        <m:sSub>
+          <m:sSubPr>
+            <m:ctrlPr>
+              <w:rPr>
+                <w:rFonts w:ascii="Cambria Math" w:eastAsiaTheme="minorEastAsia" w:hAnsi="Cambria Math" w:cs="Arial"/>
+                <w:i/>
+                <w:sz w:val="20"/>
+                <w:szCs w:val="20"/>
+              </w:rPr>
+            </m:ctrlPr>
+          </m:sSubPr>
+          <m:e>
+            <m:r>
+              <w:rPr>
+                <w:rFonts w:ascii="Cambria Math" w:eastAsiaTheme="minorEastAsia" w:hAnsi="Cambria Math" w:cs="Arial"/>
+                <w:sz w:val="20"/>
+                <w:szCs w:val="20"/>
+              </w:rPr>
+              <m:t>t</m:t>
+            </m:r>
+          </m:e>
+          <m:sub>
+            <m:r>
+              <w:rPr>
+                <w:rFonts w:ascii="Cambria Math" w:eastAsiaTheme="minorEastAsia" w:hAnsi="Cambria Math" w:cs="Arial"/>
+                <w:sz w:val="20"/>
+                <w:szCs w:val="20"/>
+              </w:rPr>
+              <m:t>fac</m:t>
+            </m:r>
+          </m:sub>
+        </m:sSub>
+        <m:r>
+          <w:rPr>
+            <w:rFonts w:ascii="Cambria Math" w:eastAsiaTheme="minorEastAsia" w:hAnsi="Cambria Math" w:cs="Arial"/>
+            <w:sz w:val="20"/>
+            <w:szCs w:val="20"/>
+          </w:rPr>
+          <m:t>=β</m:t>
+        </m:r>
+      </m:oMath>
+      <w:r>
+        <w:rPr>
+          <w:rFonts w:ascii="Arial" w:eastAsiaTheme="minorEastAsia" w:hAnsi="Arial" w:cs="Arial"/>
+          <w:sz w:val="20"/>
+          <w:szCs w:val="20"/>
+        </w:rPr>
+        <w:t xml:space="preserve">, and </w:t>
+      </w:r>
+      <m:oMath>
+        <m:sSub>
+          <m:sSubPr>
+            <m:ctrlPr>
+              <w:rPr>
+                <w:rFonts w:ascii="Cambria Math" w:eastAsiaTheme="minorEastAsia" w:hAnsi="Cambria Math" w:cs="Arial"/>
+                <w:i/>
+                <w:sz w:val="20"/>
+                <w:szCs w:val="20"/>
+              </w:rPr>
+            </m:ctrlPr>
+          </m:sSubPr>
+          <m:e>
+            <m:r>
+              <w:rPr>
+                <w:rFonts w:ascii="Cambria Math" w:eastAsiaTheme="minorEastAsia" w:hAnsi="Cambria Math" w:cs="Arial"/>
+                <w:sz w:val="20"/>
+                <w:szCs w:val="20"/>
+              </w:rPr>
+              <m:t>x</m:t>
+            </m:r>
+          </m:e>
+          <m:sub>
+            <m:r>
+              <w:rPr>
+                <w:rFonts w:ascii="Cambria Math" w:eastAsiaTheme="minorEastAsia" w:hAnsi="Cambria Math" w:cs="Arial"/>
+                <w:sz w:val="20"/>
+                <w:szCs w:val="20"/>
+              </w:rPr>
+              <m:t>fac</m:t>
+            </m:r>
+          </m:sub>
+        </m:sSub>
+        <m:r>
+          <w:rPr>
+            <w:rFonts w:ascii="Cambria Math" w:eastAsiaTheme="minorEastAsia" w:hAnsi="Cambria Math" w:cs="Arial"/>
+            <w:sz w:val="20"/>
+            <w:szCs w:val="20"/>
+          </w:rPr>
+          <m:t>=</m:t>
+        </m:r>
+        <m:rad>
+          <m:radPr>
+            <m:degHide m:val="1"/>
+            <m:ctrlPr>
+              <w:rPr>
+                <w:rFonts w:ascii="Cambria Math" w:eastAsiaTheme="minorEastAsia" w:hAnsi="Cambria Math" w:cs="Arial"/>
+                <w:i/>
+                <w:sz w:val="20"/>
+                <w:szCs w:val="20"/>
+              </w:rPr>
+            </m:ctrlPr>
+          </m:radPr>
+          <m:deg/>
+          <m:e>
+            <m:f>
+              <m:fPr>
+                <m:ctrlPr>
+                  <w:rPr>
+                    <w:rFonts w:ascii="Cambria Math" w:eastAsiaTheme="minorEastAsia" w:hAnsi="Cambria Math" w:cs="Arial"/>
+                    <w:i/>
+                    <w:sz w:val="20"/>
+                    <w:szCs w:val="20"/>
+                  </w:rPr>
+                </m:ctrlPr>
+              </m:fPr>
+              <m:num>
+                <m:r>
+                  <w:rPr>
+                    <w:rFonts w:ascii="Cambria Math" w:eastAsiaTheme="minorEastAsia" w:hAnsi="Cambria Math" w:cs="Arial"/>
+                    <w:sz w:val="20"/>
+                    <w:szCs w:val="20"/>
+                  </w:rPr>
+                  <m:t>βb</m:t>
+                </m:r>
+              </m:num>
+              <m:den>
+                <m:sSub>
+                  <m:sSubPr>
+                    <m:ctrlPr>
+                      <w:rPr>
+                        <w:rFonts w:ascii="Cambria Math" w:eastAsiaTheme="minorEastAsia" w:hAnsi="Cambria Math" w:cs="Arial"/>
+                        <w:i/>
+                        <w:sz w:val="20"/>
+                        <w:szCs w:val="20"/>
+                      </w:rPr>
+                    </m:ctrlPr>
+                  </m:sSubPr>
+                  <m:e>
+                    <m:r>
+                      <w:rPr>
+                        <w:rFonts w:ascii="Cambria Math" w:eastAsiaTheme="minorEastAsia" w:hAnsi="Cambria Math" w:cs="Arial"/>
+                        <w:sz w:val="20"/>
+                        <w:szCs w:val="20"/>
+                      </w:rPr>
+                      <m:t>D</m:t>
+                    </m:r>
+                  </m:e>
+                  <m:sub>
+                    <m:r>
+                      <w:rPr>
+                        <w:rFonts w:ascii="Cambria Math" w:eastAsiaTheme="minorEastAsia" w:hAnsi="Cambria Math" w:cs="Arial"/>
+                        <w:sz w:val="20"/>
+                        <w:szCs w:val="20"/>
+                      </w:rPr>
+                      <m:t>w</m:t>
+                    </m:r>
+                  </m:sub>
+                </m:sSub>
+              </m:den>
+            </m:f>
+          </m:e>
+        </m:rad>
+      </m:oMath>
+      <w:r>
+        <w:rPr>
+          <w:rFonts w:ascii="Arial" w:eastAsiaTheme="minorEastAsia" w:hAnsi="Arial" w:cs="Arial"/>
+          <w:sz w:val="20"/>
+          <w:szCs w:val="20"/>
+        </w:rPr>
+        <w:t xml:space="preserve"> and scaled parameters </w:t>
+      </w:r>
+      <m:oMath>
+        <m:sSubSup>
+          <m:sSubSupPr>
+            <m:ctrlPr>
+              <w:rPr>
+                <w:rFonts w:ascii="Cambria Math" w:eastAsiaTheme="minorEastAsia" w:hAnsi="Cambria Math" w:cs="Arial"/>
+                <w:i/>
+                <w:sz w:val="20"/>
+                <w:szCs w:val="20"/>
+              </w:rPr>
+            </m:ctrlPr>
+          </m:sSubSupPr>
+          <m:e>
+            <m:r>
+              <w:rPr>
+                <w:rFonts w:ascii="Cambria Math" w:eastAsiaTheme="minorEastAsia" w:hAnsi="Cambria Math" w:cs="Arial"/>
+                <w:sz w:val="20"/>
+                <w:szCs w:val="20"/>
+              </w:rPr>
+              <m:t>d</m:t>
+            </m:r>
+          </m:e>
+          <m:sub>
+            <m:r>
+              <w:rPr>
+                <w:rFonts w:ascii="Cambria Math" w:eastAsiaTheme="minorEastAsia" w:hAnsi="Cambria Math" w:cs="Arial"/>
+                <w:sz w:val="20"/>
+                <w:szCs w:val="20"/>
+              </w:rPr>
+              <m:t>c</m:t>
+            </m:r>
+          </m:sub>
+          <m:sup>
+            <m:r>
+              <w:rPr>
+                <w:rFonts w:ascii="Cambria Math" w:eastAsiaTheme="minorEastAsia" w:hAnsi="Cambria Math" w:cs="Arial"/>
+                <w:sz w:val="20"/>
+                <w:szCs w:val="20"/>
+              </w:rPr>
+              <m:t>*</m:t>
+            </m:r>
+          </m:sup>
+        </m:sSubSup>
+        <m:r>
+          <w:rPr>
+            <w:rFonts w:ascii="Cambria Math" w:eastAsiaTheme="minorEastAsia" w:hAnsi="Cambria Math" w:cs="Arial"/>
+            <w:sz w:val="20"/>
+            <w:szCs w:val="20"/>
+          </w:rPr>
+          <m:t>=</m:t>
+        </m:r>
+        <m:sSub>
+          <m:sSubPr>
+            <m:ctrlPr>
+              <w:rPr>
+                <w:rFonts w:ascii="Cambria Math" w:eastAsiaTheme="minorEastAsia" w:hAnsi="Cambria Math" w:cs="Arial"/>
+                <w:i/>
+                <w:sz w:val="20"/>
+                <w:szCs w:val="20"/>
+              </w:rPr>
+            </m:ctrlPr>
+          </m:sSubPr>
+          <m:e>
+            <m:r>
+              <w:rPr>
+                <w:rFonts w:ascii="Cambria Math" w:eastAsiaTheme="minorEastAsia" w:hAnsi="Cambria Math" w:cs="Arial"/>
+                <w:sz w:val="20"/>
+                <w:szCs w:val="20"/>
+              </w:rPr>
+              <m:t>d</m:t>
+            </m:r>
+          </m:e>
+          <m:sub>
+            <m:r>
+              <w:rPr>
+                <w:rFonts w:ascii="Cambria Math" w:eastAsiaTheme="minorEastAsia" w:hAnsi="Cambria Math" w:cs="Arial"/>
+                <w:sz w:val="20"/>
+                <w:szCs w:val="20"/>
+              </w:rPr>
+              <m:t>c</m:t>
+            </m:r>
+          </m:sub>
+        </m:sSub>
+        <m:r>
+          <w:rPr>
+            <w:rFonts w:ascii="Cambria Math" w:eastAsiaTheme="minorEastAsia" w:hAnsi="Cambria Math" w:cs="Arial"/>
+            <w:sz w:val="20"/>
+            <w:szCs w:val="20"/>
+          </w:rPr>
+          <m:t>/β</m:t>
+        </m:r>
+      </m:oMath>
+      <w:r>
+        <w:rPr>
+          <w:rFonts w:ascii="Arial" w:eastAsiaTheme="minorEastAsia" w:hAnsi="Arial" w:cs="Arial"/>
+          <w:sz w:val="20"/>
+          <w:szCs w:val="20"/>
+        </w:rPr>
+        <w:t xml:space="preserve">, </w:t>
+      </w:r>
+      <m:oMath>
+        <m:sSubSup>
+          <m:sSubSupPr>
+            <m:ctrlPr>
+              <w:rPr>
+                <w:rFonts w:ascii="Cambria Math" w:eastAsiaTheme="minorEastAsia" w:hAnsi="Cambria Math" w:cs="Arial"/>
+                <w:i/>
+                <w:sz w:val="20"/>
+                <w:szCs w:val="20"/>
+              </w:rPr>
+            </m:ctrlPr>
+          </m:sSubSupPr>
+          <m:e>
+            <m:r>
+              <w:rPr>
+                <w:rFonts w:ascii="Cambria Math" w:eastAsiaTheme="minorEastAsia" w:hAnsi="Cambria Math" w:cs="Arial"/>
+                <w:sz w:val="20"/>
+                <w:szCs w:val="20"/>
+              </w:rPr>
+              <m:t>d</m:t>
+            </m:r>
+          </m:e>
+          <m:sub>
+            <m:r>
+              <w:rPr>
+                <w:rFonts w:ascii="Cambria Math" w:eastAsiaTheme="minorEastAsia" w:hAnsi="Cambria Math" w:cs="Arial"/>
+                <w:sz w:val="20"/>
+                <w:szCs w:val="20"/>
+              </w:rPr>
+              <m:t>f</m:t>
+            </m:r>
+          </m:sub>
+          <m:sup>
+            <m:r>
+              <w:rPr>
+                <w:rFonts w:ascii="Cambria Math" w:eastAsiaTheme="minorEastAsia" w:hAnsi="Cambria Math" w:cs="Arial"/>
+                <w:sz w:val="20"/>
+                <w:szCs w:val="20"/>
+              </w:rPr>
+              <m:t>*</m:t>
+            </m:r>
+          </m:sup>
+        </m:sSubSup>
+        <m:r>
+          <w:rPr>
+            <w:rFonts w:ascii="Cambria Math" w:eastAsiaTheme="minorEastAsia" w:hAnsi="Cambria Math" w:cs="Arial"/>
+            <w:sz w:val="20"/>
+            <w:szCs w:val="20"/>
+          </w:rPr>
+          <m:t>=</m:t>
+        </m:r>
+        <m:sSub>
+          <m:sSubPr>
+            <m:ctrlPr>
+              <w:rPr>
+                <w:rFonts w:ascii="Cambria Math" w:eastAsiaTheme="minorEastAsia" w:hAnsi="Cambria Math" w:cs="Arial"/>
+                <w:i/>
+                <w:sz w:val="20"/>
+                <w:szCs w:val="20"/>
+              </w:rPr>
+            </m:ctrlPr>
+          </m:sSubPr>
+          <m:e>
+            <m:r>
+              <w:rPr>
+                <w:rFonts w:ascii="Cambria Math" w:eastAsiaTheme="minorEastAsia" w:hAnsi="Cambria Math" w:cs="Arial"/>
+                <w:sz w:val="20"/>
+                <w:szCs w:val="20"/>
+              </w:rPr>
+              <m:t>d</m:t>
+            </m:r>
+          </m:e>
+          <m:sub>
+            <m:r>
+              <w:rPr>
+                <w:rFonts w:ascii="Cambria Math" w:eastAsiaTheme="minorEastAsia" w:hAnsi="Cambria Math" w:cs="Arial"/>
+                <w:sz w:val="20"/>
+                <w:szCs w:val="20"/>
+              </w:rPr>
+              <m:t>f</m:t>
+            </m:r>
+          </m:sub>
+        </m:sSub>
+        <m:r>
+          <w:rPr>
+            <w:rFonts w:ascii="Cambria Math" w:eastAsiaTheme="minorEastAsia" w:hAnsi="Cambria Math" w:cs="Arial"/>
+            <w:sz w:val="20"/>
+            <w:szCs w:val="20"/>
+          </w:rPr>
+          <m:t>/β</m:t>
+        </m:r>
+      </m:oMath>
+      <w:r>
+        <w:rPr>
+          <w:rFonts w:ascii="Arial" w:eastAsiaTheme="minorEastAsia" w:hAnsi="Arial" w:cs="Arial"/>
+          <w:sz w:val="20"/>
+          <w:szCs w:val="20"/>
+        </w:rPr>
+        <w:t xml:space="preserve">, </w:t>
+      </w:r>
+      <m:oMath>
+        <m:sSup>
+          <m:sSupPr>
+            <m:ctrlPr>
+              <w:rPr>
+                <w:rFonts w:ascii="Cambria Math" w:eastAsiaTheme="minorEastAsia" w:hAnsi="Cambria Math" w:cs="Arial"/>
+                <w:i/>
+                <w:sz w:val="20"/>
+                <w:szCs w:val="20"/>
+              </w:rPr>
+            </m:ctrlPr>
+          </m:sSupPr>
+          <m:e>
+            <m:r>
+              <w:rPr>
+                <w:rFonts w:ascii="Cambria Math" w:eastAsiaTheme="minorEastAsia" w:hAnsi="Cambria Math" w:cs="Arial"/>
+                <w:sz w:val="20"/>
+                <w:szCs w:val="20"/>
+              </w:rPr>
+              <m:t>q</m:t>
+            </m:r>
+          </m:e>
+          <m:sup>
+            <m:r>
+              <w:rPr>
+                <w:rFonts w:ascii="Cambria Math" w:eastAsiaTheme="minorEastAsia" w:hAnsi="Cambria Math" w:cs="Arial"/>
+                <w:sz w:val="20"/>
+                <w:szCs w:val="20"/>
+              </w:rPr>
+              <m:t>*</m:t>
+            </m:r>
+          </m:sup>
+        </m:sSup>
+        <m:r>
+          <w:rPr>
+            <w:rFonts w:ascii="Cambria Math" w:eastAsiaTheme="minorEastAsia" w:hAnsi="Cambria Math" w:cs="Arial"/>
+            <w:sz w:val="20"/>
+            <w:szCs w:val="20"/>
+          </w:rPr>
+          <m:t>=qb/β</m:t>
+        </m:r>
+      </m:oMath>
+      <w:r>
+        <w:rPr>
+          <w:rFonts w:ascii="Arial" w:eastAsiaTheme="minorEastAsia" w:hAnsi="Arial" w:cs="Arial"/>
+          <w:sz w:val="20"/>
+          <w:szCs w:val="20"/>
+        </w:rPr>
+        <w:t xml:space="preserve">, </w:t>
+      </w:r>
+      <m:oMath>
+        <m:sSup>
+          <m:sSupPr>
+            <m:ctrlPr>
+              <w:rPr>
+                <w:rFonts w:ascii="Cambria Math" w:eastAsiaTheme="minorEastAsia" w:hAnsi="Cambria Math" w:cs="Arial"/>
+                <w:i/>
+                <w:sz w:val="20"/>
+                <w:szCs w:val="20"/>
+              </w:rPr>
+            </m:ctrlPr>
+          </m:sSupPr>
+          <m:e>
+            <m:r>
+              <w:rPr>
+                <w:rFonts w:ascii="Cambria Math" w:eastAsiaTheme="minorEastAsia" w:hAnsi="Cambria Math" w:cs="Arial"/>
+                <w:sz w:val="20"/>
+                <w:szCs w:val="20"/>
+              </w:rPr>
+              <m:t>η</m:t>
+            </m:r>
+          </m:e>
+          <m:sup>
+            <m:r>
+              <w:rPr>
+                <w:rFonts w:ascii="Cambria Math" w:eastAsiaTheme="minorEastAsia" w:hAnsi="Cambria Math" w:cs="Arial"/>
+                <w:sz w:val="20"/>
+                <w:szCs w:val="20"/>
+              </w:rPr>
+              <m:t>*</m:t>
+            </m:r>
+          </m:sup>
+        </m:sSup>
+        <m:r>
+          <w:rPr>
+            <w:rFonts w:ascii="Cambria Math" w:eastAsiaTheme="minorEastAsia" w:hAnsi="Cambria Math" w:cs="Arial"/>
+            <w:sz w:val="20"/>
+            <w:szCs w:val="20"/>
+          </w:rPr>
+          <m:t>=</m:t>
+        </m:r>
+        <m:f>
+          <m:fPr>
+            <m:ctrlPr>
+              <w:rPr>
+                <w:rFonts w:ascii="Cambria Math" w:eastAsiaTheme="minorEastAsia" w:hAnsi="Cambria Math" w:cs="Arial"/>
+                <w:i/>
+                <w:sz w:val="20"/>
+                <w:szCs w:val="20"/>
+              </w:rPr>
+            </m:ctrlPr>
+          </m:fPr>
+          <m:num>
+            <m:r>
+              <w:rPr>
+                <w:rFonts w:ascii="Cambria Math" w:eastAsiaTheme="minorEastAsia" w:hAnsi="Cambria Math" w:cs="Arial"/>
+                <w:sz w:val="20"/>
+                <w:szCs w:val="20"/>
+              </w:rPr>
+              <m:t>ηk</m:t>
+            </m:r>
+          </m:num>
+          <m:den>
+            <m:r>
+              <w:rPr>
+                <w:rFonts w:ascii="Cambria Math" w:eastAsiaTheme="minorEastAsia" w:hAnsi="Cambria Math" w:cs="Arial"/>
+                <w:sz w:val="20"/>
+                <w:szCs w:val="20"/>
+              </w:rPr>
+              <m:t>βb</m:t>
+            </m:r>
+          </m:den>
+        </m:f>
+      </m:oMath>
+      <w:r>
+        <w:rPr>
+          <w:rFonts w:ascii="Arial" w:eastAsiaTheme="minorEastAsia" w:hAnsi="Arial" w:cs="Arial"/>
+          <w:sz w:val="20"/>
+          <w:szCs w:val="20"/>
+        </w:rPr>
+        <w:t xml:space="preserve">, </w:t>
+      </w:r>
+      <m:oMath>
+        <m:sSubSup>
+          <m:sSubSupPr>
+            <m:ctrlPr>
+              <w:rPr>
+                <w:rFonts w:ascii="Cambria Math" w:eastAsiaTheme="minorEastAsia" w:hAnsi="Cambria Math" w:cs="Arial"/>
+                <w:i/>
+                <w:sz w:val="20"/>
+                <w:szCs w:val="20"/>
+              </w:rPr>
+            </m:ctrlPr>
+          </m:sSubSupPr>
+          <m:e>
+            <m:r>
+              <w:rPr>
+                <w:rFonts w:ascii="Cambria Math" w:eastAsiaTheme="minorEastAsia" w:hAnsi="Cambria Math" w:cs="Arial"/>
+                <w:sz w:val="20"/>
+                <w:szCs w:val="20"/>
+              </w:rPr>
+              <m:t>D</m:t>
+            </m:r>
+          </m:e>
+          <m:sub>
+            <m:r>
+              <w:rPr>
+                <w:rFonts w:ascii="Cambria Math" w:eastAsiaTheme="minorEastAsia" w:hAnsi="Cambria Math" w:cs="Arial"/>
+                <w:sz w:val="20"/>
+                <w:szCs w:val="20"/>
+              </w:rPr>
+              <m:t>c</m:t>
+            </m:r>
+          </m:sub>
+          <m:sup>
+            <m:r>
+              <w:rPr>
+                <w:rFonts w:ascii="Cambria Math" w:eastAsiaTheme="minorEastAsia" w:hAnsi="Cambria Math" w:cs="Arial"/>
+                <w:sz w:val="20"/>
+                <w:szCs w:val="20"/>
+              </w:rPr>
+              <m:t>*</m:t>
+            </m:r>
+          </m:sup>
+        </m:sSubSup>
+        <m:r>
+          <w:rPr>
+            <w:rFonts w:ascii="Cambria Math" w:eastAsiaTheme="minorEastAsia" w:hAnsi="Cambria Math" w:cs="Arial"/>
+            <w:sz w:val="20"/>
+            <w:szCs w:val="20"/>
+          </w:rPr>
+          <m:t>=</m:t>
+        </m:r>
+        <m:f>
+          <m:fPr>
+            <m:ctrlPr>
+              <w:rPr>
+                <w:rFonts w:ascii="Cambria Math" w:eastAsiaTheme="minorEastAsia" w:hAnsi="Cambria Math" w:cs="Arial"/>
+                <w:i/>
+                <w:sz w:val="20"/>
+                <w:szCs w:val="20"/>
+              </w:rPr>
+            </m:ctrlPr>
+          </m:fPr>
+          <m:num>
+            <m:r>
+              <w:rPr>
+                <w:rFonts w:ascii="Cambria Math" w:eastAsiaTheme="minorEastAsia" w:hAnsi="Cambria Math" w:cs="Arial"/>
+                <w:sz w:val="20"/>
+                <w:szCs w:val="20"/>
+              </w:rPr>
+              <m:t>b</m:t>
+            </m:r>
+            <m:sSub>
+              <m:sSubPr>
+                <m:ctrlPr>
+                  <w:rPr>
+                    <w:rFonts w:ascii="Cambria Math" w:eastAsiaTheme="minorEastAsia" w:hAnsi="Cambria Math" w:cs="Arial"/>
+                    <w:i/>
+                    <w:sz w:val="20"/>
+                    <w:szCs w:val="20"/>
+                  </w:rPr>
+                </m:ctrlPr>
+              </m:sSubPr>
+              <m:e>
+                <m:r>
+                  <w:rPr>
+                    <w:rFonts w:ascii="Cambria Math" w:eastAsiaTheme="minorEastAsia" w:hAnsi="Cambria Math" w:cs="Arial"/>
+                    <w:sz w:val="20"/>
+                    <w:szCs w:val="20"/>
+                  </w:rPr>
+                  <m:t>D</m:t>
+                </m:r>
+              </m:e>
+              <m:sub>
+                <m:r>
+                  <w:rPr>
+                    <w:rFonts w:ascii="Cambria Math" w:eastAsiaTheme="minorEastAsia" w:hAnsi="Cambria Math" w:cs="Arial"/>
+                    <w:sz w:val="20"/>
+                    <w:szCs w:val="20"/>
+                  </w:rPr>
+                  <m:t>c</m:t>
+                </m:r>
+              </m:sub>
+            </m:sSub>
+          </m:num>
+          <m:den>
+            <m:sSub>
+              <m:sSubPr>
+                <m:ctrlPr>
+                  <w:rPr>
+                    <w:rFonts w:ascii="Cambria Math" w:eastAsiaTheme="minorEastAsia" w:hAnsi="Cambria Math" w:cs="Arial"/>
+                    <w:i/>
+                    <w:sz w:val="20"/>
+                    <w:szCs w:val="20"/>
+                  </w:rPr>
+                </m:ctrlPr>
+              </m:sSubPr>
+              <m:e>
+                <m:r>
+                  <w:rPr>
+                    <w:rFonts w:ascii="Cambria Math" w:eastAsiaTheme="minorEastAsia" w:hAnsi="Cambria Math" w:cs="Arial"/>
+                    <w:sz w:val="20"/>
+                    <w:szCs w:val="20"/>
+                  </w:rPr>
+                  <m:t>D</m:t>
+                </m:r>
+              </m:e>
+              <m:sub>
+                <m:r>
+                  <w:rPr>
+                    <w:rFonts w:ascii="Cambria Math" w:eastAsiaTheme="minorEastAsia" w:hAnsi="Cambria Math" w:cs="Arial"/>
+                    <w:sz w:val="20"/>
+                    <w:szCs w:val="20"/>
+                  </w:rPr>
+                  <m:t>w</m:t>
+                </m:r>
+              </m:sub>
+            </m:sSub>
+          </m:den>
+        </m:f>
+      </m:oMath>
+      <w:r>
+        <w:rPr>
+          <w:rFonts w:ascii="Arial" w:eastAsiaTheme="minorEastAsia" w:hAnsi="Arial" w:cs="Arial"/>
+          <w:sz w:val="20"/>
+          <w:szCs w:val="20"/>
+        </w:rPr>
+        <w:t xml:space="preserve">, and </w:t>
+      </w:r>
+      <m:oMath>
+        <m:sSubSup>
+          <m:sSubSupPr>
+            <m:ctrlPr>
+              <w:rPr>
+                <w:rFonts w:ascii="Cambria Math" w:eastAsiaTheme="minorEastAsia" w:hAnsi="Cambria Math" w:cs="Arial"/>
+                <w:i/>
+                <w:sz w:val="20"/>
+                <w:szCs w:val="20"/>
+              </w:rPr>
+            </m:ctrlPr>
+          </m:sSubSupPr>
+          <m:e>
+            <m:r>
+              <w:rPr>
+                <w:rFonts w:ascii="Cambria Math" w:eastAsiaTheme="minorEastAsia" w:hAnsi="Cambria Math" w:cs="Arial"/>
+                <w:sz w:val="20"/>
+                <w:szCs w:val="20"/>
+              </w:rPr>
+              <m:t>D</m:t>
+            </m:r>
+          </m:e>
+          <m:sub>
+            <m:r>
+              <w:rPr>
+                <w:rFonts w:ascii="Cambria Math" w:eastAsiaTheme="minorEastAsia" w:hAnsi="Cambria Math" w:cs="Arial"/>
+                <w:sz w:val="20"/>
+                <w:szCs w:val="20"/>
+              </w:rPr>
+              <m:t>f</m:t>
+            </m:r>
+          </m:sub>
+          <m:sup>
+            <m:r>
+              <w:rPr>
+                <w:rFonts w:ascii="Cambria Math" w:eastAsiaTheme="minorEastAsia" w:hAnsi="Cambria Math" w:cs="Arial"/>
+                <w:sz w:val="20"/>
+                <w:szCs w:val="20"/>
+              </w:rPr>
+              <m:t>*</m:t>
+            </m:r>
+          </m:sup>
+        </m:sSubSup>
+        <m:r>
+          <w:rPr>
+            <w:rFonts w:ascii="Cambria Math" w:eastAsiaTheme="minorEastAsia" w:hAnsi="Cambria Math" w:cs="Arial"/>
+            <w:sz w:val="20"/>
+            <w:szCs w:val="20"/>
+          </w:rPr>
+          <m:t>=</m:t>
+        </m:r>
+        <m:f>
+          <m:fPr>
+            <m:ctrlPr>
+              <w:rPr>
+                <w:rFonts w:ascii="Cambria Math" w:eastAsiaTheme="minorEastAsia" w:hAnsi="Cambria Math" w:cs="Arial"/>
+                <w:i/>
+                <w:sz w:val="20"/>
+                <w:szCs w:val="20"/>
+              </w:rPr>
+            </m:ctrlPr>
+          </m:fPr>
+          <m:num>
+            <m:r>
+              <w:rPr>
+                <w:rFonts w:ascii="Cambria Math" w:eastAsiaTheme="minorEastAsia" w:hAnsi="Cambria Math" w:cs="Arial"/>
+                <w:sz w:val="20"/>
+                <w:szCs w:val="20"/>
+              </w:rPr>
+              <m:t>b</m:t>
+            </m:r>
+            <m:sSub>
+              <m:sSubPr>
+                <m:ctrlPr>
+                  <w:rPr>
+                    <w:rFonts w:ascii="Cambria Math" w:eastAsiaTheme="minorEastAsia" w:hAnsi="Cambria Math" w:cs="Arial"/>
+                    <w:i/>
+                    <w:sz w:val="20"/>
+                    <w:szCs w:val="20"/>
+                  </w:rPr>
+                </m:ctrlPr>
+              </m:sSubPr>
+              <m:e>
+                <m:r>
+                  <w:rPr>
+                    <w:rFonts w:ascii="Cambria Math" w:eastAsiaTheme="minorEastAsia" w:hAnsi="Cambria Math" w:cs="Arial"/>
+                    <w:sz w:val="20"/>
+                    <w:szCs w:val="20"/>
+                  </w:rPr>
+                  <m:t>D</m:t>
+                </m:r>
+              </m:e>
+              <m:sub>
+                <m:r>
+                  <w:rPr>
+                    <w:rFonts w:ascii="Cambria Math" w:eastAsiaTheme="minorEastAsia" w:hAnsi="Cambria Math" w:cs="Arial"/>
+                    <w:sz w:val="20"/>
+                    <w:szCs w:val="20"/>
+                  </w:rPr>
+                  <m:t>f</m:t>
+                </m:r>
+              </m:sub>
+            </m:sSub>
+          </m:num>
+          <m:den>
+            <m:sSub>
+              <m:sSubPr>
+                <m:ctrlPr>
+                  <w:rPr>
+                    <w:rFonts w:ascii="Cambria Math" w:eastAsiaTheme="minorEastAsia" w:hAnsi="Cambria Math" w:cs="Arial"/>
+                    <w:i/>
+                    <w:sz w:val="20"/>
+                    <w:szCs w:val="20"/>
+                  </w:rPr>
+                </m:ctrlPr>
+              </m:sSubPr>
+              <m:e>
+                <m:r>
+                  <w:rPr>
+                    <w:rFonts w:ascii="Cambria Math" w:eastAsiaTheme="minorEastAsia" w:hAnsi="Cambria Math" w:cs="Arial"/>
+                    <w:sz w:val="20"/>
+                    <w:szCs w:val="20"/>
+                  </w:rPr>
+                  <m:t>D</m:t>
+                </m:r>
+              </m:e>
+              <m:sub>
+                <m:r>
+                  <w:rPr>
+                    <w:rFonts w:ascii="Cambria Math" w:eastAsiaTheme="minorEastAsia" w:hAnsi="Cambria Math" w:cs="Arial"/>
+                    <w:sz w:val="20"/>
+                    <w:szCs w:val="20"/>
+                  </w:rPr>
+                  <m:t>w</m:t>
+                </m:r>
+              </m:sub>
+            </m:sSub>
+          </m:den>
+        </m:f>
+      </m:oMath>
+      <w:r>
+        <w:rPr>
+          <w:rFonts w:ascii="Arial" w:eastAsiaTheme="minorEastAsia" w:hAnsi="Arial" w:cs="Arial"/>
+          <w:sz w:val="20"/>
+          <w:szCs w:val="20"/>
+        </w:rPr>
+        <w:t>. Dropping the *’s</w:t>
+      </w:r>
+      <w:r>
+        <w:rPr>
+          <w:rFonts w:ascii="Arial" w:eastAsiaTheme="minorEastAsia" w:hAnsi="Arial" w:cs="Arial"/>
+          <w:sz w:val="20"/>
+          <w:szCs w:val="20"/>
+        </w:rPr>
+        <w:t>, the scaled system is</w:t>
+      </w:r>
+    </w:p>
+    <w:p>
+      <w:pPr>
+        <w:rPr>
+          <w:rFonts w:ascii="Arial" w:eastAsiaTheme="minorEastAsia" w:hAnsi="Arial" w:cs="Arial"/>
+          <w:sz w:val="20"/>
+          <w:szCs w:val="20"/>
+        </w:rPr>
+      </w:pPr>
+    </w:p>
+    <w:p>
+      <w:pPr>
+        <w:rPr>
+          <w:rFonts w:ascii="Arial" w:eastAsiaTheme="minorEastAsia" w:hAnsi="Arial" w:cs="Arial"/>
+          <w:sz w:val="20"/>
+          <w:szCs w:val="20"/>
+        </w:rPr>
+      </w:pPr>
+      <m:oMathPara>
+        <m:oMath>
+          <m:sSup>
+            <m:sSupPr>
+              <m:ctrlPr>
+                <w:rPr>
+                  <w:rFonts w:ascii="Cambria Math" w:eastAsiaTheme="minorEastAsia" w:hAnsi="Cambria Math" w:cs="Arial"/>
+                  <w:i/>
+                  <w:sz w:val="20"/>
+                  <w:szCs w:val="20"/>
+                </w:rPr>
+              </m:ctrlPr>
+            </m:sSupPr>
+            <m:e>
+              <m:r>
+                <w:rPr>
+                  <w:rFonts w:ascii="Cambria Math" w:eastAsiaTheme="minorEastAsia" w:hAnsi="Cambria Math" w:cs="Arial"/>
+                  <w:sz w:val="20"/>
+                  <w:szCs w:val="20"/>
+                </w:rPr>
+                <m:t>c</m:t>
+              </m:r>
+            </m:e>
+            <m:sup>
+              <m:r>
+                <w:rPr>
+                  <w:rFonts w:ascii="Cambria Math" w:eastAsiaTheme="minorEastAsia" w:hAnsi="Cambria Math" w:cs="Arial"/>
+                  <w:sz w:val="20"/>
+                  <w:szCs w:val="20"/>
+                </w:rPr>
+                <m:t>'</m:t>
+              </m:r>
+            </m:sup>
+          </m:sSup>
+          <m:r>
+            <m:rPr>
+              <m:aln/>
+            </m:rPr>
+            <w:rPr>
+              <w:rFonts w:ascii="Cambria Math" w:eastAsiaTheme="minorEastAsia" w:hAnsi="Cambria Math" w:cs="Arial"/>
+              <w:sz w:val="20"/>
+              <w:szCs w:val="20"/>
+            </w:rPr>
+            <m:t>=</m:t>
+          </m:r>
+          <m:f>
+            <m:fPr>
+              <m:ctrlPr>
+                <w:rPr>
+                  <w:rFonts w:ascii="Cambria Math" w:eastAsiaTheme="minorEastAsia" w:hAnsi="Cambria Math" w:cs="Arial"/>
+                  <w:i/>
+                  <w:sz w:val="20"/>
+                  <w:szCs w:val="20"/>
+                </w:rPr>
+              </m:ctrlPr>
+            </m:fPr>
+            <m:num>
+              <m:r>
+                <w:rPr>
+                  <w:rFonts w:ascii="Cambria Math" w:eastAsiaTheme="minorEastAsia" w:hAnsi="Cambria Math" w:cs="Arial"/>
+                  <w:sz w:val="20"/>
+                  <w:szCs w:val="20"/>
+                </w:rPr>
+                <m:t>w</m:t>
+              </m:r>
+            </m:num>
+            <m:den>
+              <m:r>
+                <w:rPr>
+                  <w:rFonts w:ascii="Cambria Math" w:eastAsiaTheme="minorEastAsia" w:hAnsi="Cambria Math" w:cs="Arial"/>
+                  <w:sz w:val="20"/>
+                  <w:szCs w:val="20"/>
+                </w:rPr>
+                <m:t>1+w</m:t>
+              </m:r>
+            </m:den>
+          </m:f>
+          <m:r>
+            <w:rPr>
+              <w:rFonts w:ascii="Cambria Math" w:eastAsiaTheme="minorEastAsia" w:hAnsi="Cambria Math" w:cs="Arial"/>
+              <w:sz w:val="20"/>
+              <w:szCs w:val="20"/>
+            </w:rPr>
+            <m:t>c</m:t>
+          </m:r>
+          <m:d>
+            <m:dPr>
+              <m:ctrlPr>
+                <w:rPr>
+                  <w:rFonts w:ascii="Cambria Math" w:eastAsiaTheme="minorEastAsia" w:hAnsi="Cambria Math" w:cs="Arial"/>
+                  <w:i/>
+                  <w:sz w:val="20"/>
+                  <w:szCs w:val="20"/>
+                </w:rPr>
+              </m:ctrlPr>
+            </m:dPr>
+            <m:e>
+              <m:r>
+                <w:rPr>
+                  <w:rFonts w:ascii="Cambria Math" w:eastAsiaTheme="minorEastAsia" w:hAnsi="Cambria Math" w:cs="Arial"/>
+                  <w:sz w:val="20"/>
+                  <w:szCs w:val="20"/>
+                </w:rPr>
+                <m:t>1-c-f</m:t>
+              </m:r>
+            </m:e>
+          </m:d>
+          <m:r>
+            <w:rPr>
+              <w:rFonts w:ascii="Cambria Math" w:eastAsiaTheme="minorEastAsia" w:hAnsi="Cambria Math" w:cs="Arial"/>
+              <w:sz w:val="20"/>
+              <w:szCs w:val="20"/>
+            </w:rPr>
+            <m:t>-</m:t>
+          </m:r>
+          <m:sSub>
+            <m:sSubPr>
+              <m:ctrlPr>
+                <w:rPr>
+                  <w:rFonts w:ascii="Cambria Math" w:eastAsiaTheme="minorEastAsia" w:hAnsi="Cambria Math" w:cs="Arial"/>
+                  <w:i/>
+                  <w:sz w:val="20"/>
+                  <w:szCs w:val="20"/>
+                </w:rPr>
+              </m:ctrlPr>
+            </m:sSubPr>
+            <m:e>
+              <m:r>
+                <w:rPr>
+                  <w:rFonts w:ascii="Cambria Math" w:eastAsiaTheme="minorEastAsia" w:hAnsi="Cambria Math" w:cs="Arial"/>
+                  <w:sz w:val="20"/>
+                  <w:szCs w:val="20"/>
+                </w:rPr>
+                <m:t>d</m:t>
+              </m:r>
+            </m:e>
+            <m:sub>
+              <m:r>
+                <w:rPr>
+                  <w:rFonts w:ascii="Cambria Math" w:eastAsiaTheme="minorEastAsia" w:hAnsi="Cambria Math" w:cs="Arial"/>
+                  <w:sz w:val="20"/>
+                  <w:szCs w:val="20"/>
+                </w:rPr>
+                <m:t>c</m:t>
+              </m:r>
+            </m:sub>
+          </m:sSub>
+          <m:r>
+            <w:rPr>
+              <w:rFonts w:ascii="Cambria Math" w:eastAsiaTheme="minorEastAsia" w:hAnsi="Cambria Math" w:cs="Arial"/>
+              <w:sz w:val="20"/>
+              <w:szCs w:val="20"/>
+            </w:rPr>
+            <m:t>c+</m:t>
+          </m:r>
+          <m:sSub>
+            <m:sSubPr>
+              <m:ctrlPr>
+                <w:rPr>
+                  <w:rFonts w:ascii="Cambria Math" w:eastAsiaTheme="minorEastAsia" w:hAnsi="Cambria Math" w:cs="Arial"/>
+                  <w:i/>
+                  <w:sz w:val="20"/>
+                  <w:szCs w:val="20"/>
+                </w:rPr>
+              </m:ctrlPr>
+            </m:sSubPr>
+            <m:e>
+              <m:r>
+                <w:rPr>
+                  <w:rFonts w:ascii="Cambria Math" w:eastAsiaTheme="minorEastAsia" w:hAnsi="Cambria Math" w:cs="Arial"/>
+                  <w:sz w:val="20"/>
+                  <w:szCs w:val="20"/>
+                </w:rPr>
+                <m:t>D</m:t>
+              </m:r>
+            </m:e>
+            <m:sub>
+              <m:r>
+                <w:rPr>
+                  <w:rFonts w:ascii="Cambria Math" w:eastAsiaTheme="minorEastAsia" w:hAnsi="Cambria Math" w:cs="Arial"/>
+                  <w:sz w:val="20"/>
+                  <w:szCs w:val="20"/>
+                </w:rPr>
+                <m:t>c</m:t>
+              </m:r>
+            </m:sub>
+          </m:sSub>
+          <m:r>
+            <m:rPr>
+              <m:sty m:val="p"/>
+            </m:rPr>
+            <w:rPr>
+              <w:rFonts w:ascii="Cambria Math" w:eastAsiaTheme="minorEastAsia" w:hAnsi="Cambria Math" w:cs="Arial"/>
+              <w:sz w:val="20"/>
+              <w:szCs w:val="20"/>
+            </w:rPr>
+            <m:t>Δ</m:t>
+          </m:r>
+          <m:r>
+            <w:rPr>
+              <w:rFonts w:ascii="Cambria Math" w:eastAsiaTheme="minorEastAsia" w:hAnsi="Cambria Math" w:cs="Arial"/>
+              <w:sz w:val="20"/>
+              <w:szCs w:val="20"/>
+            </w:rPr>
+            <m:t>c</m:t>
+          </m:r>
+          <m:r>
+            <w:rPr>
+              <w:rFonts w:ascii="Arial" w:eastAsiaTheme="minorEastAsia" w:hAnsi="Arial" w:cs="Arial"/>
+              <w:sz w:val="20"/>
+              <w:szCs w:val="20"/>
+            </w:rPr>
+            <w:br/>
+          </m:r>
+        </m:oMath>
+        <m:oMath>
+          <m:r>
+            <w:rPr>
+              <w:rFonts w:ascii="Cambria Math" w:eastAsiaTheme="minorEastAsia" w:hAnsi="Cambria Math" w:cs="Arial"/>
+              <w:sz w:val="20"/>
+              <w:szCs w:val="20"/>
+            </w:rPr>
+            <w:br/>
+          </m:r>
+        </m:oMath>
+        <m:oMath>
+          <m:sSup>
+            <m:sSupPr>
+              <m:ctrlPr>
+                <w:rPr>
+                  <w:rFonts w:ascii="Cambria Math" w:eastAsiaTheme="minorEastAsia" w:hAnsi="Cambria Math" w:cs="Arial"/>
+                  <w:i/>
+                  <w:sz w:val="20"/>
+                  <w:szCs w:val="20"/>
+                </w:rPr>
+              </m:ctrlPr>
+            </m:sSupPr>
+            <m:e>
+              <m:r>
+                <w:rPr>
+                  <w:rFonts w:ascii="Cambria Math" w:eastAsiaTheme="minorEastAsia" w:hAnsi="Cambria Math" w:cs="Arial"/>
+                  <w:sz w:val="20"/>
+                  <w:szCs w:val="20"/>
+                </w:rPr>
+                <m:t>f</m:t>
+              </m:r>
+            </m:e>
+            <m:sup>
+              <m:r>
+                <w:rPr>
+                  <w:rFonts w:ascii="Cambria Math" w:eastAsiaTheme="minorEastAsia" w:hAnsi="Cambria Math" w:cs="Arial"/>
+                  <w:sz w:val="20"/>
+                  <w:szCs w:val="20"/>
+                </w:rPr>
+                <m:t>'</m:t>
+              </m:r>
+            </m:sup>
+          </m:sSup>
+          <m:r>
+            <m:rPr>
+              <m:aln/>
+            </m:rPr>
+            <w:rPr>
+              <w:rFonts w:ascii="Cambria Math" w:eastAsiaTheme="minorEastAsia" w:hAnsi="Cambria Math" w:cs="Arial"/>
+              <w:sz w:val="20"/>
+              <w:szCs w:val="20"/>
+            </w:rPr>
+            <m:t>=</m:t>
+          </m:r>
+          <m:d>
+            <m:dPr>
+              <m:ctrlPr>
+                <w:rPr>
+                  <w:rFonts w:ascii="Cambria Math" w:eastAsiaTheme="minorEastAsia" w:hAnsi="Cambria Math" w:cs="Arial"/>
+                  <w:i/>
+                  <w:sz w:val="20"/>
+                  <w:szCs w:val="20"/>
+                </w:rPr>
+              </m:ctrlPr>
+            </m:dPr>
+            <m:e>
+              <m:r>
+                <w:rPr>
+                  <w:rFonts w:ascii="Cambria Math" w:eastAsiaTheme="minorEastAsia" w:hAnsi="Cambria Math" w:cs="Arial"/>
+                  <w:sz w:val="20"/>
+                  <w:szCs w:val="20"/>
+                </w:rPr>
+                <m:t>1-</m:t>
+              </m:r>
+              <m:f>
+                <m:fPr>
+                  <m:ctrlPr>
+                    <w:rPr>
+                      <w:rFonts w:ascii="Cambria Math" w:eastAsiaTheme="minorEastAsia" w:hAnsi="Cambria Math" w:cs="Arial"/>
+                      <w:i/>
+                      <w:sz w:val="20"/>
+                      <w:szCs w:val="20"/>
+                    </w:rPr>
+                  </m:ctrlPr>
+                </m:fPr>
+                <m:num>
+                  <m:r>
+                    <w:rPr>
+                      <w:rFonts w:ascii="Cambria Math" w:eastAsiaTheme="minorEastAsia" w:hAnsi="Cambria Math" w:cs="Arial"/>
+                      <w:sz w:val="20"/>
+                      <w:szCs w:val="20"/>
+                    </w:rPr>
+                    <m:t>w</m:t>
+                  </m:r>
+                </m:num>
+                <m:den>
+                  <m:r>
+                    <w:rPr>
+                      <w:rFonts w:ascii="Cambria Math" w:eastAsiaTheme="minorEastAsia" w:hAnsi="Cambria Math" w:cs="Arial"/>
+                      <w:sz w:val="20"/>
+                      <w:szCs w:val="20"/>
+                    </w:rPr>
+                    <m:t>1+w</m:t>
+                  </m:r>
+                </m:den>
+              </m:f>
+            </m:e>
+          </m:d>
+          <m:r>
+            <w:rPr>
+              <w:rFonts w:ascii="Cambria Math" w:eastAsiaTheme="minorEastAsia" w:hAnsi="Cambria Math" w:cs="Arial"/>
+              <w:sz w:val="20"/>
+              <w:szCs w:val="20"/>
+            </w:rPr>
+            <m:t>f</m:t>
+          </m:r>
+          <m:d>
+            <m:dPr>
+              <m:ctrlPr>
+                <w:rPr>
+                  <w:rFonts w:ascii="Cambria Math" w:eastAsiaTheme="minorEastAsia" w:hAnsi="Cambria Math" w:cs="Arial"/>
+                  <w:i/>
+                  <w:sz w:val="20"/>
+                  <w:szCs w:val="20"/>
+                </w:rPr>
+              </m:ctrlPr>
+            </m:dPr>
+            <m:e>
+              <m:r>
+                <w:rPr>
+                  <w:rFonts w:ascii="Cambria Math" w:eastAsiaTheme="minorEastAsia" w:hAnsi="Cambria Math" w:cs="Arial"/>
+                  <w:sz w:val="20"/>
+                  <w:szCs w:val="20"/>
+                </w:rPr>
+                <m:t>1-c-f</m:t>
+              </m:r>
+            </m:e>
+          </m:d>
+          <m:r>
+            <w:rPr>
+              <w:rFonts w:ascii="Cambria Math" w:eastAsiaTheme="minorEastAsia" w:hAnsi="Cambria Math" w:cs="Arial"/>
+              <w:sz w:val="20"/>
+              <w:szCs w:val="20"/>
+            </w:rPr>
+            <m:t>-</m:t>
+          </m:r>
+          <m:sSub>
+            <m:sSubPr>
+              <m:ctrlPr>
+                <w:rPr>
+                  <w:rFonts w:ascii="Cambria Math" w:eastAsiaTheme="minorEastAsia" w:hAnsi="Cambria Math" w:cs="Arial"/>
+                  <w:i/>
+                  <w:sz w:val="20"/>
+                  <w:szCs w:val="20"/>
+                </w:rPr>
+              </m:ctrlPr>
+            </m:sSubPr>
+            <m:e>
+              <m:r>
+                <w:rPr>
+                  <w:rFonts w:ascii="Cambria Math" w:eastAsiaTheme="minorEastAsia" w:hAnsi="Cambria Math" w:cs="Arial"/>
+                  <w:sz w:val="20"/>
+                  <w:szCs w:val="20"/>
+                </w:rPr>
+                <m:t>d</m:t>
+              </m:r>
+            </m:e>
+            <m:sub>
+              <m:r>
+                <w:rPr>
+                  <w:rFonts w:ascii="Cambria Math" w:eastAsiaTheme="minorEastAsia" w:hAnsi="Cambria Math" w:cs="Arial"/>
+                  <w:sz w:val="20"/>
+                  <w:szCs w:val="20"/>
+                </w:rPr>
+                <m:t>f</m:t>
+              </m:r>
+            </m:sub>
+          </m:sSub>
+          <m:r>
+            <w:rPr>
+              <w:rFonts w:ascii="Cambria Math" w:eastAsiaTheme="minorEastAsia" w:hAnsi="Cambria Math" w:cs="Arial"/>
+              <w:sz w:val="20"/>
+              <w:szCs w:val="20"/>
+            </w:rPr>
+            <m:t>f-qfw+</m:t>
+          </m:r>
+          <m:sSub>
+            <m:sSubPr>
+              <m:ctrlPr>
+                <w:rPr>
+                  <w:rFonts w:ascii="Cambria Math" w:eastAsiaTheme="minorEastAsia" w:hAnsi="Cambria Math" w:cs="Arial"/>
+                  <w:i/>
+                  <w:sz w:val="20"/>
+                  <w:szCs w:val="20"/>
+                </w:rPr>
+              </m:ctrlPr>
+            </m:sSubPr>
+            <m:e>
+              <m:r>
+                <w:rPr>
+                  <w:rFonts w:ascii="Cambria Math" w:eastAsiaTheme="minorEastAsia" w:hAnsi="Cambria Math" w:cs="Arial"/>
+                  <w:sz w:val="20"/>
+                  <w:szCs w:val="20"/>
+                </w:rPr>
+                <m:t>D</m:t>
+              </m:r>
+            </m:e>
+            <m:sub>
+              <m:r>
+                <w:rPr>
+                  <w:rFonts w:ascii="Cambria Math" w:eastAsiaTheme="minorEastAsia" w:hAnsi="Cambria Math" w:cs="Arial"/>
+                  <w:sz w:val="20"/>
+                  <w:szCs w:val="20"/>
+                </w:rPr>
+                <m:t>w</m:t>
+              </m:r>
+            </m:sub>
+          </m:sSub>
+          <m:r>
+            <m:rPr>
+              <m:sty m:val="p"/>
+            </m:rPr>
+            <w:rPr>
+              <w:rFonts w:ascii="Cambria Math" w:eastAsiaTheme="minorEastAsia" w:hAnsi="Cambria Math" w:cs="Arial"/>
+              <w:sz w:val="20"/>
+              <w:szCs w:val="20"/>
+            </w:rPr>
+            <m:t>Δ</m:t>
+          </m:r>
+          <m:r>
+            <w:rPr>
+              <w:rFonts w:ascii="Cambria Math" w:eastAsiaTheme="minorEastAsia" w:hAnsi="Cambria Math" w:cs="Arial"/>
+              <w:sz w:val="20"/>
+              <w:szCs w:val="20"/>
+            </w:rPr>
+            <m:t>w</m:t>
+          </m:r>
+          <m:r>
+            <w:rPr>
+              <w:rFonts w:ascii="Cambria Math" w:eastAsiaTheme="minorEastAsia" w:hAnsi="Cambria Math" w:cs="Arial"/>
+              <w:sz w:val="20"/>
+              <w:szCs w:val="20"/>
+            </w:rPr>
+            <m:t xml:space="preserve"> </m:t>
+          </m:r>
+          <m:r>
+            <w:rPr>
+              <w:rFonts w:ascii="Cambria Math" w:eastAsiaTheme="minorEastAsia" w:hAnsi="Cambria Math" w:cs="Arial"/>
+              <w:sz w:val="20"/>
+              <w:szCs w:val="20"/>
+            </w:rPr>
+            <w:br/>
+          </m:r>
+        </m:oMath>
+        <m:oMath>
+          <m:r>
+            <m:rPr>
+              <m:sty m:val="p"/>
+            </m:rPr>
+            <w:rPr>
+              <w:rFonts w:ascii="Arial" w:eastAsiaTheme="minorEastAsia" w:hAnsi="Arial" w:cs="Arial"/>
+              <w:sz w:val="20"/>
+              <w:szCs w:val="20"/>
+            </w:rPr>
+            <w:br/>
+          </m:r>
+        </m:oMath>
+        <m:oMath>
+          <m:sSup>
+            <m:sSupPr>
+              <m:ctrlPr>
+                <w:rPr>
+                  <w:rFonts w:ascii="Cambria Math" w:eastAsiaTheme="minorEastAsia" w:hAnsi="Cambria Math" w:cs="Arial"/>
+                  <w:i/>
+                  <w:sz w:val="20"/>
+                  <w:szCs w:val="20"/>
+                </w:rPr>
+              </m:ctrlPr>
+            </m:sSupPr>
+            <m:e>
+              <m:r>
+                <w:rPr>
+                  <w:rFonts w:ascii="Cambria Math" w:eastAsiaTheme="minorEastAsia" w:hAnsi="Cambria Math" w:cs="Arial"/>
+                  <w:sz w:val="20"/>
+                  <w:szCs w:val="20"/>
+                </w:rPr>
+                <m:t>w</m:t>
+              </m:r>
+            </m:e>
+            <m:sup>
+              <m:r>
+                <w:rPr>
+                  <w:rFonts w:ascii="Cambria Math" w:eastAsiaTheme="minorEastAsia" w:hAnsi="Cambria Math" w:cs="Arial"/>
+                  <w:sz w:val="20"/>
+                  <w:szCs w:val="20"/>
+                </w:rPr>
+                <m:t>'</m:t>
+              </m:r>
+            </m:sup>
+          </m:sSup>
+          <m:r>
+            <m:rPr>
+              <m:aln/>
+            </m:rPr>
+            <w:rPr>
+              <w:rFonts w:ascii="Cambria Math" w:eastAsiaTheme="minorEastAsia" w:hAnsi="Cambria Math" w:cs="Arial"/>
+              <w:sz w:val="20"/>
+              <w:szCs w:val="20"/>
+            </w:rPr>
+            <m:t>=ηcw+</m:t>
+          </m:r>
+          <m:r>
+            <m:rPr>
+              <m:sty m:val="p"/>
+            </m:rPr>
+            <w:rPr>
+              <w:rFonts w:ascii="Cambria Math" w:eastAsiaTheme="minorEastAsia" w:hAnsi="Cambria Math" w:cs="Arial"/>
+              <w:sz w:val="20"/>
+              <w:szCs w:val="20"/>
+            </w:rPr>
+            <m:t>Δ</m:t>
+          </m:r>
+          <m:r>
+            <w:rPr>
+              <w:rFonts w:ascii="Cambria Math" w:eastAsiaTheme="minorEastAsia" w:hAnsi="Cambria Math" w:cs="Arial"/>
+              <w:sz w:val="20"/>
+              <w:szCs w:val="20"/>
+            </w:rPr>
+            <m:t>w</m:t>
+          </m:r>
+          <m:r>
+            <w:rPr>
+              <w:rFonts w:ascii="Cambria Math" w:eastAsiaTheme="minorEastAsia" w:hAnsi="Cambria Math" w:cs="Arial"/>
+              <w:sz w:val="20"/>
+              <w:szCs w:val="20"/>
+            </w:rPr>
+            <m:t xml:space="preserve">, </m:t>
+          </m:r>
+        </m:oMath>
+      </m:oMathPara>
+    </w:p>
+    <w:p>
+      <w:pPr>
+        <w:rPr>
+          <w:rFonts w:ascii="Arial" w:eastAsiaTheme="minorEastAsia" w:hAnsi="Arial" w:cs="Arial"/>
+          <w:sz w:val="20"/>
+          <w:szCs w:val="20"/>
+        </w:rPr>
+      </w:pPr>
+    </w:p>
+    <w:p>
+      <w:pPr>
+        <w:rPr>
+          <w:rFonts w:ascii="Arial" w:eastAsiaTheme="minorEastAsia" w:hAnsi="Arial" w:cs="Arial"/>
+          <w:sz w:val="20"/>
+          <w:szCs w:val="20"/>
+        </w:rPr>
+      </w:pPr>
+      <w:r>
+        <w:rPr>
+          <w:rFonts w:ascii="Arial" w:eastAsiaTheme="minorEastAsia" w:hAnsi="Arial" w:cs="Arial"/>
+          <w:sz w:val="20"/>
+          <w:szCs w:val="20"/>
+        </w:rPr>
+        <w:t xml:space="preserve">where </w:t>
+      </w:r>
+      <m:oMath>
+        <m:r>
+          <w:rPr>
+            <w:rFonts w:ascii="Cambria Math" w:eastAsiaTheme="minorEastAsia" w:hAnsi="Cambria Math" w:cs="Arial"/>
+            <w:sz w:val="20"/>
+            <w:szCs w:val="20"/>
+          </w:rPr>
+          <m:t>'</m:t>
+        </m:r>
+      </m:oMath>
+      <w:r>
+        <w:rPr>
+          <w:rFonts w:ascii="Arial" w:eastAsiaTheme="minorEastAsia" w:hAnsi="Arial" w:cs="Arial"/>
+          <w:sz w:val="20"/>
+          <w:szCs w:val="20"/>
+        </w:rPr>
+        <w:t xml:space="preserve"> </w:t>
+      </w:r>
+      <w:r>
+        <w:rPr>
+          <w:rFonts w:ascii="Arial" w:eastAsiaTheme="minorEastAsia" w:hAnsi="Arial" w:cs="Arial"/>
+          <w:sz w:val="20"/>
+          <w:szCs w:val="20"/>
+        </w:rPr>
+        <w:t xml:space="preserve">and </w:t>
+      </w:r>
+      <m:oMath>
+        <m:r>
+          <m:rPr>
+            <m:sty m:val="p"/>
+          </m:rPr>
+          <w:rPr>
+            <w:rFonts w:ascii="Cambria Math" w:eastAsiaTheme="minorEastAsia" w:hAnsi="Cambria Math" w:cs="Arial"/>
+            <w:sz w:val="20"/>
+            <w:szCs w:val="20"/>
+          </w:rPr>
+          <m:t>Δ</m:t>
+        </m:r>
+      </m:oMath>
+      <w:r>
+        <w:rPr>
+          <w:rFonts w:ascii="Arial" w:eastAsiaTheme="minorEastAsia" w:hAnsi="Arial" w:cs="Arial"/>
+          <w:sz w:val="20"/>
+          <w:szCs w:val="20"/>
+        </w:rPr>
+        <w:t xml:space="preserve"> represent </w:t>
+      </w:r>
+      <w:r>
+        <w:rPr>
+          <w:rFonts w:ascii="Arial" w:eastAsiaTheme="minorEastAsia" w:hAnsi="Arial" w:cs="Arial"/>
+          <w:sz w:val="20"/>
+          <w:szCs w:val="20"/>
+        </w:rPr>
+        <w:t>the derivate and Laplacian</w:t>
+      </w:r>
+      <w:r>
+        <w:rPr>
+          <w:rFonts w:ascii="Arial" w:eastAsiaTheme="minorEastAsia" w:hAnsi="Arial" w:cs="Arial"/>
+          <w:sz w:val="20"/>
+          <w:szCs w:val="20"/>
+        </w:rPr>
+        <w:t xml:space="preserve"> with respect to the scaled time and space variables, respectively.</w:t>
+      </w:r>
+    </w:p>
+    <w:p>
+      <w:pPr>
+        <w:rPr>
+          <w:rFonts w:ascii="Arial" w:eastAsiaTheme="minorEastAsia" w:hAnsi="Arial" w:cs="Arial"/>
+          <w:sz w:val="20"/>
+          <w:szCs w:val="20"/>
+        </w:rPr>
+      </w:pPr>
+    </w:p>
+    <w:p>
+      <w:pPr>
+        <w:rPr>
+          <w:rFonts w:ascii="Arial" w:eastAsiaTheme="minorEastAsia" w:hAnsi="Arial" w:cs="Arial"/>
+          <w:sz w:val="20"/>
+          <w:szCs w:val="20"/>
+        </w:rPr>
+      </w:pPr>
+    </w:p>
+    <w:p>
+      <w:pPr>
+        <w:rPr>
+          <w:rFonts w:ascii="Arial" w:eastAsiaTheme="minorEastAsia" w:hAnsi="Arial" w:cs="Arial"/>
           <w:sz w:val="20"/>
           <w:szCs w:val="20"/>
         </w:rPr>
@@ -309,6 +2615,291 @@
       <w:pPr>
         <w:rPr>
           <w:rFonts w:ascii="Arial" w:hAnsi="Arial" w:cs="Arial"/>
+          <w:sz w:val="20"/>
+          <w:szCs w:val="20"/>
+        </w:rPr>
+      </w:pPr>
+      <w:r>
+        <w:rPr>
+          <w:rFonts w:ascii="Arial" w:hAnsi="Arial" w:cs="Arial"/>
+          <w:sz w:val="20"/>
+          <w:szCs w:val="20"/>
+        </w:rPr>
+        <w:t>A traveling wave solut</w:t>
+      </w:r>
+      <w:r>
+        <w:rPr>
+          <w:rFonts w:ascii="Arial" w:hAnsi="Arial" w:cs="Arial"/>
+          <w:sz w:val="20"/>
+          <w:szCs w:val="20"/>
+        </w:rPr>
+        <w:t xml:space="preserve">ion is a </w:t>
+      </w:r>
+      <w:r>
+        <w:rPr>
+          <w:rFonts w:ascii="Arial" w:hAnsi="Arial" w:cs="Arial"/>
+          <w:sz w:val="20"/>
+          <w:szCs w:val="20"/>
+        </w:rPr>
+        <w:t xml:space="preserve">function </w:t>
+      </w:r>
+      <m:oMath>
+        <m:r>
+          <w:rPr>
+            <w:rFonts w:ascii="Cambria Math" w:hAnsi="Cambria Math" w:cs="Arial"/>
+            <w:sz w:val="20"/>
+            <w:szCs w:val="20"/>
+          </w:rPr>
+          <m:t>ϕ</m:t>
+        </m:r>
+      </m:oMath>
+      <w:r>
+        <w:rPr>
+          <w:rFonts w:ascii="Arial" w:eastAsiaTheme="minorEastAsia" w:hAnsi="Arial" w:cs="Arial"/>
+          <w:sz w:val="20"/>
+          <w:szCs w:val="20"/>
+        </w:rPr>
+        <w:t xml:space="preserve"> that satisfies </w:t>
+      </w:r>
+      <w:r>
+        <w:rPr>
+          <w:rFonts w:ascii="Arial" w:eastAsiaTheme="minorEastAsia" w:hAnsi="Arial" w:cs="Arial"/>
+          <w:sz w:val="20"/>
+          <w:szCs w:val="20"/>
+        </w:rPr>
+        <w:t xml:space="preserve">a </w:t>
+      </w:r>
+      <w:r>
+        <w:rPr>
+          <w:rFonts w:ascii="Arial" w:eastAsiaTheme="minorEastAsia" w:hAnsi="Arial" w:cs="Arial"/>
+          <w:sz w:val="20"/>
+          <w:szCs w:val="20"/>
+        </w:rPr>
+        <w:t>PDE while maintaining its shape in time</w:t>
+      </w:r>
+      <w:r>
+        <w:rPr>
+          <w:rFonts w:ascii="Arial" w:eastAsiaTheme="minorEastAsia" w:hAnsi="Arial" w:cs="Arial"/>
+          <w:sz w:val="20"/>
+          <w:szCs w:val="20"/>
+        </w:rPr>
+        <w:t xml:space="preserve"> </w:t>
+      </w:r>
+      <w:r>
+        <w:rPr>
+          <w:rFonts w:ascii="Arial" w:eastAsiaTheme="minorEastAsia" w:hAnsi="Arial" w:cs="Arial"/>
+          <w:sz w:val="20"/>
+          <w:szCs w:val="20"/>
+        </w:rPr>
+        <w:fldChar w:fldCharType="begin">
+          <w:fldData xml:space="preserve">PEVuZE5vdGU+PENpdGU+PEF1dGhvcj5Lb2xtb2dvcm9mZjwvQXV0aG9yPjxZZWFyPjE5ODg8L1ll
+YXI+PFJlY051bT4xMzA8L1JlY051bT48RGlzcGxheVRleHQ+KDEtMyk8L0Rpc3BsYXlUZXh0Pjxy
+ZWNvcmQ+PHJlYy1udW1iZXI+MTMwPC9yZWMtbnVtYmVyPjxmb3JlaWduLWtleXM+PGtleSBhcHA9
+IkVOIiBkYi1pZD0idHhmNXp4cnp5emF2Zmtlc3IwODUyOTUwYXpwZnN0eDJ2endmIiB0aW1lc3Rh
+bXA9IjE2Njc4NzM5MjEiIGd1aWQ9Ijg2MzMxMDljLTVjNTgtNDU4My1iNjAyLTlkYzUwODFiYjE0
+OCI+MTMwPC9rZXk+PC9mb3JlaWduLWtleXM+PHJlZi10eXBlIG5hbWU9IkNvbmZlcmVuY2UgUHJv
+Y2VlZGluZ3MiPjEwPC9yZWYtdHlwZT48Y29udHJpYnV0b3JzPjxhdXRob3JzPjxhdXRob3I+S29s
+bW9nb3JvZmYsIEEuIE4uPC9hdXRob3I+PGF1dGhvcj5QZXRyb3Zza3ksIEkuIEcuPC9hdXRob3I+
+PGF1dGhvcj5QaXNjb3Vub2ZmLCBOLjwvYXV0aG9yPjwvYXV0aG9ycz48L2NvbnRyaWJ1dG9ycz48
+dGl0bGVzPjx0aXRsZT5TdHVkeSBvZiB0aGUgRGlmZnVzaW9uIEVxdWF0aW9uIHdpdGggR3Jvd3Ro
+IG9mIHRoZSBRdWFudGl0eSBvZiBNYXR0ZXIgYW5kIGl0cyBBcHBsaWNhdGlvbiB0byBhIEJpb2xv
+Z3kgUHJvYmxlbTwvdGl0bGU+PC90aXRsZXM+PGRhdGVzPjx5ZWFyPjE5ODg8L3llYXI+PC9kYXRl
+cz48dXJscz48L3VybHM+PC9yZWNvcmQ+PC9DaXRlPjxDaXRlPjxBdXRob3I+VHJvZmltY2h1azwv
+QXV0aG9yPjxZZWFyPjIwMjA8L1llYXI+PFJlY051bT4xMzI8L1JlY051bT48cmVjb3JkPjxyZWMt
+bnVtYmVyPjEzMjwvcmVjLW51bWJlcj48Zm9yZWlnbi1rZXlzPjxrZXkgYXBwPSJFTiIgZGItaWQ9
+InR4ZjV6eHJ6eXphdmZrZXNyMDg1Mjk1MGF6cGZzdHgydnp3ZiIgdGltZXN0YW1wPSIxNjY3ODc0
+NTQ3Ij4xMzI8L2tleT48L2ZvcmVpZ24ta2V5cz48cmVmLXR5cGUgbmFtZT0iSm91cm5hbCBBcnRp
+Y2xlIj4xNzwvcmVmLXR5cGU+PGNvbnRyaWJ1dG9ycz48YXV0aG9ycz48YXV0aG9yPlRyb2ZpbWNo
+dWssIFNlcmdlaTwvYXV0aG9yPjxhdXRob3I+Vm9scGVydCwgVml0YWx5PC9hdXRob3I+PC9hdXRo
+b3JzPjwvY29udHJpYnV0b3JzPjx0aXRsZXM+PHRpdGxlPlRyYXZlbGluZyB3YXZlcyBpbiBkZWxh
+eWVkIHJlYWN0aW9uLWRpZmZ1c2lvbiBlcXVhdGlvbnMgaW4gYmlvbG9neTwvdGl0bGU+PHNlY29u
+ZGFyeS10aXRsZT5NYXRoZW1hdGljYWwgQmlvc2NpZW5jZXMgYW5kIEVuZ2luZWVyaW5nPC9zZWNv
+bmRhcnktdGl0bGU+PC90aXRsZXM+PHBlcmlvZGljYWw+PGZ1bGwtdGl0bGU+TWF0aGVtYXRpY2Fs
+IEJpb3NjaWVuY2VzIGFuZCBFbmdpbmVlcmluZzwvZnVsbC10aXRsZT48L3BlcmlvZGljYWw+PHBh
+Z2VzPjY0ODctNjUxNDwvcGFnZXM+PHZvbHVtZT4xNzwvdm9sdW1lPjxudW1iZXI+NjwvbnVtYmVy
+PjxrZXl3b3Jkcz48a2V5d29yZD50cmF2ZWxpbmcgd2F2ZTwva2V5d29yZD48a2V5d29yZD5yZWFj
+dGlvbi1kaWZmdXNpb24gZXF1YXRpb248L2tleXdvcmQ+PGtleXdvcmQ+ZGVsYXk8L2tleXdvcmQ+
+PGtleXdvcmQ+c3RhYmlsaXR5PC9rZXl3b3JkPjxrZXl3b3JkPmV4aXN0ZW5jZTwva2V5d29yZD48
+a2V5d29yZD5keW5hbWljczwva2V5d29yZD48L2tleXdvcmRzPjxkYXRlcz48eWVhcj4yMDIwPC95
+ZWFyPjwvZGF0ZXM+PGlzYm4+MTU1MS0wMDE4PC9pc2JuPjx1cmxzPjxyZWxhdGVkLXVybHM+PHVy
+bD5odHRwczovL3d3dy5haW1zcHJlc3MuY29tL2FydGljbGUvZG9pLzEwLjM5MzQvbWJlLjIwMjAz
+Mzk8L3VybD48L3JlbGF0ZWQtdXJscz48L3VybHM+PGVsZWN0cm9uaWMtcmVzb3VyY2UtbnVtPjEw
+LjM5MzQvbWJlLjIwMjAzMzk8L2VsZWN0cm9uaWMtcmVzb3VyY2UtbnVtPjwvcmVjb3JkPjwvQ2l0
+ZT48Q2l0ZT48QXV0aG9yPk5hcmxhPC9BdXRob3I+PFllYXI+MjAyMTwvWWVhcj48UmVjTnVtPjEy
+MjwvUmVjTnVtPjxyZWNvcmQ+PHJlYy1udW1iZXI+MTIyPC9yZWMtbnVtYmVyPjxmb3JlaWduLWtl
+eXM+PGtleSBhcHA9IkVOIiBkYi1pZD0idHhmNXp4cnp5emF2Zmtlc3IwODUyOTUwYXpwZnN0eDJ2
+endmIiB0aW1lc3RhbXA9IjE2NjM2MTg2ODMiIGd1aWQ9IjRiYWM4MDUzLWZjMmYtNDhkMy1hODBh
+LWU5Y2IyYTczMDQ0ZSI+MTIyPC9rZXk+PC9mb3JlaWduLWtleXM+PHJlZi10eXBlIG5hbWU9Ikpv
+dXJuYWwgQXJ0aWNsZSI+MTc8L3JlZi10eXBlPjxjb250cmlidXRvcnM+PGF1dGhvcnM+PGF1dGhv
+cj5OYXJsYSwgQXZhbmVlc2ggVi48L2F1dGhvcj48YXV0aG9yPkNyZW1lciwgSm9uYXM8L2F1dGhv
+cj48YXV0aG9yPkh3YSwgVGVyZW5jZTwvYXV0aG9yPjwvYXV0aG9ycz48L2NvbnRyaWJ1dG9ycz48
+dGl0bGVzPjx0aXRsZT5BIHRyYXZlbGluZy13YXZlIHNvbHV0aW9uIGZvciBiYWN0ZXJpYWwgY2hl
+bW90YXhpcyB3aXRoIGdyb3d0aDwvdGl0bGU+PHNlY29uZGFyeS10aXRsZT5Qcm9jZWVkaW5ncyBv
+ZiB0aGUgTmF0aW9uYWwgQWNhZGVteSBvZiBTY2llbmNlczwvc2Vjb25kYXJ5LXRpdGxlPjwvdGl0
+bGVzPjxwZXJpb2RpY2FsPjxmdWxsLXRpdGxlPlByb2NlZWRpbmdzIG9mIHRoZSBOYXRpb25hbCBB
+Y2FkZW15IG9mIFNjaWVuY2VzPC9mdWxsLXRpdGxlPjwvcGVyaW9kaWNhbD48cGFnZXM+ZTIxMDUx
+MzgxMTg8L3BhZ2VzPjx2b2x1bWU+MTE4PC92b2x1bWU+PG51bWJlcj40ODwvbnVtYmVyPjxkYXRl
+cz48eWVhcj4yMDIxPC95ZWFyPjwvZGF0ZXM+PHVybHM+PHJlbGF0ZWQtdXJscz48dXJsPmh0dHBz
+Oi8vd3d3LnBuYXMub3JnL2RvaS9hYnMvMTAuMTA3My9wbmFzLjIxMDUxMzgxMTg8L3VybD48L3Jl
+bGF0ZWQtdXJscz48L3VybHM+PGVsZWN0cm9uaWMtcmVzb3VyY2UtbnVtPmRvaToxMC4xMDczL3Bu
+YXMuMjEwNTEzODExODwvZWxlY3Ryb25pYy1yZXNvdXJjZS1udW0+PC9yZWNvcmQ+PC9DaXRlPjwv
+RW5kTm90ZT4A
+</w:fldData>
+        </w:fldChar>
+      </w:r>
+      <w:r>
+        <w:rPr>
+          <w:rFonts w:ascii="Arial" w:eastAsiaTheme="minorEastAsia" w:hAnsi="Arial" w:cs="Arial"/>
+          <w:sz w:val="20"/>
+          <w:szCs w:val="20"/>
+        </w:rPr>
+        <w:instrText xml:space="preserve"> ADDIN EN.CITE </w:instrText>
+      </w:r>
+      <w:r>
+        <w:rPr>
+          <w:rFonts w:ascii="Arial" w:eastAsiaTheme="minorEastAsia" w:hAnsi="Arial" w:cs="Arial"/>
+          <w:sz w:val="20"/>
+          <w:szCs w:val="20"/>
+        </w:rPr>
+        <w:fldChar w:fldCharType="begin">
+          <w:fldData xml:space="preserve">PEVuZE5vdGU+PENpdGU+PEF1dGhvcj5Lb2xtb2dvcm9mZjwvQXV0aG9yPjxZZWFyPjE5ODg8L1ll
+YXI+PFJlY051bT4xMzA8L1JlY051bT48RGlzcGxheVRleHQ+KDEtMyk8L0Rpc3BsYXlUZXh0Pjxy
+ZWNvcmQ+PHJlYy1udW1iZXI+MTMwPC9yZWMtbnVtYmVyPjxmb3JlaWduLWtleXM+PGtleSBhcHA9
+IkVOIiBkYi1pZD0idHhmNXp4cnp5emF2Zmtlc3IwODUyOTUwYXpwZnN0eDJ2endmIiB0aW1lc3Rh
+bXA9IjE2Njc4NzM5MjEiIGd1aWQ9Ijg2MzMxMDljLTVjNTgtNDU4My1iNjAyLTlkYzUwODFiYjE0
+OCI+MTMwPC9rZXk+PC9mb3JlaWduLWtleXM+PHJlZi10eXBlIG5hbWU9IkNvbmZlcmVuY2UgUHJv
+Y2VlZGluZ3MiPjEwPC9yZWYtdHlwZT48Y29udHJpYnV0b3JzPjxhdXRob3JzPjxhdXRob3I+S29s
+bW9nb3JvZmYsIEEuIE4uPC9hdXRob3I+PGF1dGhvcj5QZXRyb3Zza3ksIEkuIEcuPC9hdXRob3I+
+PGF1dGhvcj5QaXNjb3Vub2ZmLCBOLjwvYXV0aG9yPjwvYXV0aG9ycz48L2NvbnRyaWJ1dG9ycz48
+dGl0bGVzPjx0aXRsZT5TdHVkeSBvZiB0aGUgRGlmZnVzaW9uIEVxdWF0aW9uIHdpdGggR3Jvd3Ro
+IG9mIHRoZSBRdWFudGl0eSBvZiBNYXR0ZXIgYW5kIGl0cyBBcHBsaWNhdGlvbiB0byBhIEJpb2xv
+Z3kgUHJvYmxlbTwvdGl0bGU+PC90aXRsZXM+PGRhdGVzPjx5ZWFyPjE5ODg8L3llYXI+PC9kYXRl
+cz48dXJscz48L3VybHM+PC9yZWNvcmQ+PC9DaXRlPjxDaXRlPjxBdXRob3I+VHJvZmltY2h1azwv
+QXV0aG9yPjxZZWFyPjIwMjA8L1llYXI+PFJlY051bT4xMzI8L1JlY051bT48cmVjb3JkPjxyZWMt
+bnVtYmVyPjEzMjwvcmVjLW51bWJlcj48Zm9yZWlnbi1rZXlzPjxrZXkgYXBwPSJFTiIgZGItaWQ9
+InR4ZjV6eHJ6eXphdmZrZXNyMDg1Mjk1MGF6cGZzdHgydnp3ZiIgdGltZXN0YW1wPSIxNjY3ODc0
+NTQ3Ij4xMzI8L2tleT48L2ZvcmVpZ24ta2V5cz48cmVmLXR5cGUgbmFtZT0iSm91cm5hbCBBcnRp
+Y2xlIj4xNzwvcmVmLXR5cGU+PGNvbnRyaWJ1dG9ycz48YXV0aG9ycz48YXV0aG9yPlRyb2ZpbWNo
+dWssIFNlcmdlaTwvYXV0aG9yPjxhdXRob3I+Vm9scGVydCwgVml0YWx5PC9hdXRob3I+PC9hdXRo
+b3JzPjwvY29udHJpYnV0b3JzPjx0aXRsZXM+PHRpdGxlPlRyYXZlbGluZyB3YXZlcyBpbiBkZWxh
+eWVkIHJlYWN0aW9uLWRpZmZ1c2lvbiBlcXVhdGlvbnMgaW4gYmlvbG9neTwvdGl0bGU+PHNlY29u
+ZGFyeS10aXRsZT5NYXRoZW1hdGljYWwgQmlvc2NpZW5jZXMgYW5kIEVuZ2luZWVyaW5nPC9zZWNv
+bmRhcnktdGl0bGU+PC90aXRsZXM+PHBlcmlvZGljYWw+PGZ1bGwtdGl0bGU+TWF0aGVtYXRpY2Fs
+IEJpb3NjaWVuY2VzIGFuZCBFbmdpbmVlcmluZzwvZnVsbC10aXRsZT48L3BlcmlvZGljYWw+PHBh
+Z2VzPjY0ODctNjUxNDwvcGFnZXM+PHZvbHVtZT4xNzwvdm9sdW1lPjxudW1iZXI+NjwvbnVtYmVy
+PjxrZXl3b3Jkcz48a2V5d29yZD50cmF2ZWxpbmcgd2F2ZTwva2V5d29yZD48a2V5d29yZD5yZWFj
+dGlvbi1kaWZmdXNpb24gZXF1YXRpb248L2tleXdvcmQ+PGtleXdvcmQ+ZGVsYXk8L2tleXdvcmQ+
+PGtleXdvcmQ+c3RhYmlsaXR5PC9rZXl3b3JkPjxrZXl3b3JkPmV4aXN0ZW5jZTwva2V5d29yZD48
+a2V5d29yZD5keW5hbWljczwva2V5d29yZD48L2tleXdvcmRzPjxkYXRlcz48eWVhcj4yMDIwPC95
+ZWFyPjwvZGF0ZXM+PGlzYm4+MTU1MS0wMDE4PC9pc2JuPjx1cmxzPjxyZWxhdGVkLXVybHM+PHVy
+bD5odHRwczovL3d3dy5haW1zcHJlc3MuY29tL2FydGljbGUvZG9pLzEwLjM5MzQvbWJlLjIwMjAz
+Mzk8L3VybD48L3JlbGF0ZWQtdXJscz48L3VybHM+PGVsZWN0cm9uaWMtcmVzb3VyY2UtbnVtPjEw
+LjM5MzQvbWJlLjIwMjAzMzk8L2VsZWN0cm9uaWMtcmVzb3VyY2UtbnVtPjwvcmVjb3JkPjwvQ2l0
+ZT48Q2l0ZT48QXV0aG9yPk5hcmxhPC9BdXRob3I+PFllYXI+MjAyMTwvWWVhcj48UmVjTnVtPjEy
+MjwvUmVjTnVtPjxyZWNvcmQ+PHJlYy1udW1iZXI+MTIyPC9yZWMtbnVtYmVyPjxmb3JlaWduLWtl
+eXM+PGtleSBhcHA9IkVOIiBkYi1pZD0idHhmNXp4cnp5emF2Zmtlc3IwODUyOTUwYXpwZnN0eDJ2
+endmIiB0aW1lc3RhbXA9IjE2NjM2MTg2ODMiIGd1aWQ9IjRiYWM4MDUzLWZjMmYtNDhkMy1hODBh
+LWU5Y2IyYTczMDQ0ZSI+MTIyPC9rZXk+PC9mb3JlaWduLWtleXM+PHJlZi10eXBlIG5hbWU9Ikpv
+dXJuYWwgQXJ0aWNsZSI+MTc8L3JlZi10eXBlPjxjb250cmlidXRvcnM+PGF1dGhvcnM+PGF1dGhv
+cj5OYXJsYSwgQXZhbmVlc2ggVi48L2F1dGhvcj48YXV0aG9yPkNyZW1lciwgSm9uYXM8L2F1dGhv
+cj48YXV0aG9yPkh3YSwgVGVyZW5jZTwvYXV0aG9yPjwvYXV0aG9ycz48L2NvbnRyaWJ1dG9ycz48
+dGl0bGVzPjx0aXRsZT5BIHRyYXZlbGluZy13YXZlIHNvbHV0aW9uIGZvciBiYWN0ZXJpYWwgY2hl
+bW90YXhpcyB3aXRoIGdyb3d0aDwvdGl0bGU+PHNlY29uZGFyeS10aXRsZT5Qcm9jZWVkaW5ncyBv
+ZiB0aGUgTmF0aW9uYWwgQWNhZGVteSBvZiBTY2llbmNlczwvc2Vjb25kYXJ5LXRpdGxlPjwvdGl0
+bGVzPjxwZXJpb2RpY2FsPjxmdWxsLXRpdGxlPlByb2NlZWRpbmdzIG9mIHRoZSBOYXRpb25hbCBB
+Y2FkZW15IG9mIFNjaWVuY2VzPC9mdWxsLXRpdGxlPjwvcGVyaW9kaWNhbD48cGFnZXM+ZTIxMDUx
+MzgxMTg8L3BhZ2VzPjx2b2x1bWU+MTE4PC92b2x1bWU+PG51bWJlcj40ODwvbnVtYmVyPjxkYXRl
+cz48eWVhcj4yMDIxPC95ZWFyPjwvZGF0ZXM+PHVybHM+PHJlbGF0ZWQtdXJscz48dXJsPmh0dHBz
+Oi8vd3d3LnBuYXMub3JnL2RvaS9hYnMvMTAuMTA3My9wbmFzLjIxMDUxMzgxMTg8L3VybD48L3Jl
+bGF0ZWQtdXJscz48L3VybHM+PGVsZWN0cm9uaWMtcmVzb3VyY2UtbnVtPmRvaToxMC4xMDczL3Bu
+YXMuMjEwNTEzODExODwvZWxlY3Ryb25pYy1yZXNvdXJjZS1udW0+PC9yZWNvcmQ+PC9DaXRlPjwv
+RW5kTm90ZT4A
+</w:fldData>
+        </w:fldChar>
+      </w:r>
+      <w:r>
+        <w:rPr>
+          <w:rFonts w:ascii="Arial" w:eastAsiaTheme="minorEastAsia" w:hAnsi="Arial" w:cs="Arial"/>
+          <w:sz w:val="20"/>
+          <w:szCs w:val="20"/>
+        </w:rPr>
+        <w:instrText xml:space="preserve"> ADDIN EN.CITE.DATA </w:instrText>
+      </w:r>
+      <w:r>
+        <w:rPr>
+          <w:rFonts w:ascii="Arial" w:eastAsiaTheme="minorEastAsia" w:hAnsi="Arial" w:cs="Arial"/>
+          <w:sz w:val="20"/>
+          <w:szCs w:val="20"/>
+        </w:rPr>
+      </w:r>
+      <w:r>
+        <w:rPr>
+          <w:rFonts w:ascii="Arial" w:eastAsiaTheme="minorEastAsia" w:hAnsi="Arial" w:cs="Arial"/>
+          <w:sz w:val="20"/>
+          <w:szCs w:val="20"/>
+        </w:rPr>
+        <w:fldChar w:fldCharType="end"/>
+      </w:r>
+      <w:r>
+        <w:rPr>
+          <w:rFonts w:ascii="Arial" w:eastAsiaTheme="minorEastAsia" w:hAnsi="Arial" w:cs="Arial"/>
+          <w:sz w:val="20"/>
+          <w:szCs w:val="20"/>
+        </w:rPr>
+        <w:fldChar w:fldCharType="separate"/>
+      </w:r>
+      <w:r>
+        <w:rPr>
+          <w:rFonts w:ascii="Arial" w:eastAsiaTheme="minorEastAsia" w:hAnsi="Arial" w:cs="Arial"/>
+          <w:noProof/>
+          <w:sz w:val="20"/>
+          <w:szCs w:val="20"/>
+        </w:rPr>
+        <w:t>(1-3)</w:t>
+      </w:r>
+      <w:r>
+        <w:rPr>
+          <w:rFonts w:ascii="Arial" w:eastAsiaTheme="minorEastAsia" w:hAnsi="Arial" w:cs="Arial"/>
+          <w:sz w:val="20"/>
+          <w:szCs w:val="20"/>
+        </w:rPr>
+        <w:fldChar w:fldCharType="end"/>
+      </w:r>
+      <w:r>
+        <w:rPr>
+          <w:rFonts w:ascii="Arial" w:eastAsiaTheme="minorEastAsia" w:hAnsi="Arial" w:cs="Arial"/>
+          <w:sz w:val="20"/>
+          <w:szCs w:val="20"/>
+        </w:rPr>
+        <w:t xml:space="preserve">. </w:t>
+      </w:r>
+    </w:p>
+    <w:p>
+      <w:pPr>
+        <w:rPr>
+          <w:rFonts w:ascii="Arial" w:hAnsi="Arial" w:cs="Arial"/>
+          <w:b/>
+          <w:bCs/>
+          <w:sz w:val="20"/>
+          <w:szCs w:val="20"/>
+        </w:rPr>
+      </w:pPr>
+    </w:p>
+    <w:p>
+      <w:pPr>
+        <w:rPr>
+          <w:rFonts w:ascii="Arial" w:hAnsi="Arial" w:cs="Arial"/>
+          <w:b/>
+          <w:bCs/>
+          <w:sz w:val="20"/>
+          <w:szCs w:val="20"/>
+        </w:rPr>
+      </w:pPr>
+    </w:p>
+    <w:p>
+      <w:pPr>
+        <w:rPr>
+          <w:rFonts w:ascii="Arial" w:hAnsi="Arial" w:cs="Arial"/>
           <w:b/>
           <w:bCs/>
           <w:sz w:val="20"/>
@@ -389,6 +2980,186 @@
           <w:szCs w:val="20"/>
         </w:rPr>
       </w:pPr>
+    </w:p>
+    <w:p>
+      <w:pPr>
+        <w:rPr>
+          <w:rFonts w:ascii="Arial" w:hAnsi="Arial" w:cs="Arial"/>
+          <w:b/>
+          <w:bCs/>
+          <w:sz w:val="20"/>
+          <w:szCs w:val="20"/>
+        </w:rPr>
+      </w:pPr>
+    </w:p>
+    <w:p>
+      <w:pPr>
+        <w:pStyle w:val="EndNoteBibliography"/>
+        <w:ind w:left="720" w:hanging="720"/>
+        <w:rPr>
+          <w:noProof/>
+        </w:rPr>
+      </w:pPr>
+      <w:r>
+        <w:rPr>
+          <w:rFonts w:ascii="Arial" w:hAnsi="Arial" w:cs="Arial"/>
+          <w:b/>
+          <w:bCs/>
+          <w:sz w:val="20"/>
+          <w:szCs w:val="20"/>
+        </w:rPr>
+        <w:fldChar w:fldCharType="begin"/>
+      </w:r>
+      <w:r>
+        <w:rPr>
+          <w:rFonts w:ascii="Arial" w:hAnsi="Arial" w:cs="Arial"/>
+          <w:b/>
+          <w:bCs/>
+          <w:sz w:val="20"/>
+          <w:szCs w:val="20"/>
+        </w:rPr>
+        <w:instrText xml:space="preserve"> ADDIN EN.REFLIST </w:instrText>
+      </w:r>
+      <w:r>
+        <w:rPr>
+          <w:rFonts w:ascii="Arial" w:hAnsi="Arial" w:cs="Arial"/>
+          <w:b/>
+          <w:bCs/>
+          <w:sz w:val="20"/>
+          <w:szCs w:val="20"/>
+        </w:rPr>
+        <w:fldChar w:fldCharType="separate"/>
+      </w:r>
+      <w:r>
+        <w:rPr>
+          <w:noProof/>
+        </w:rPr>
+        <w:t>1.</w:t>
+      </w:r>
+      <w:r>
+        <w:rPr>
+          <w:noProof/>
+        </w:rPr>
+        <w:tab/>
+        <w:t>A. N. Kolmogoroff, I. G. Petrovsky, N. Piscounoff (1988) Study of the Diffusion Equation with Growth of the Quantity of Matter and its Application to a Biology Problem.</w:t>
+      </w:r>
+    </w:p>
+    <w:p>
+      <w:pPr>
+        <w:pStyle w:val="EndNoteBibliography"/>
+        <w:ind w:left="720" w:hanging="720"/>
+        <w:rPr>
+          <w:noProof/>
+        </w:rPr>
+      </w:pPr>
+      <w:r>
+        <w:rPr>
+          <w:noProof/>
+        </w:rPr>
+        <w:t>2.</w:t>
+      </w:r>
+      <w:r>
+        <w:rPr>
+          <w:noProof/>
+        </w:rPr>
+        <w:tab/>
+        <w:t xml:space="preserve">S. Trofimchuk, V. Volpert, Traveling waves in delayed reaction-diffusion equations in biology. </w:t>
+      </w:r>
+      <w:r>
+        <w:rPr>
+          <w:i/>
+          <w:noProof/>
+        </w:rPr>
+        <w:t>Mathematical Biosciences and Engineering</w:t>
+      </w:r>
+      <w:r>
+        <w:rPr>
+          <w:noProof/>
+        </w:rPr>
+        <w:t xml:space="preserve"> </w:t>
+      </w:r>
+      <w:r>
+        <w:rPr>
+          <w:b/>
+          <w:noProof/>
+        </w:rPr>
+        <w:t>17</w:t>
+      </w:r>
+      <w:r>
+        <w:rPr>
+          <w:noProof/>
+        </w:rPr>
+        <w:t>, 6487-6514 (2020).</w:t>
+      </w:r>
+    </w:p>
+    <w:p>
+      <w:pPr>
+        <w:pStyle w:val="EndNoteBibliography"/>
+        <w:ind w:left="720" w:hanging="720"/>
+        <w:rPr>
+          <w:noProof/>
+        </w:rPr>
+      </w:pPr>
+      <w:r>
+        <w:rPr>
+          <w:noProof/>
+        </w:rPr>
+        <w:t>3.</w:t>
+      </w:r>
+      <w:r>
+        <w:rPr>
+          <w:noProof/>
+        </w:rPr>
+        <w:tab/>
+        <w:t xml:space="preserve">A. V. Narla, J. Cremer, T. Hwa, A traveling-wave solution for bacterial chemotaxis with growth. </w:t>
+      </w:r>
+      <w:r>
+        <w:rPr>
+          <w:i/>
+          <w:noProof/>
+        </w:rPr>
+        <w:t>Proceedings of the National Academy of Sciences</w:t>
+      </w:r>
+      <w:r>
+        <w:rPr>
+          <w:noProof/>
+        </w:rPr>
+        <w:t xml:space="preserve"> </w:t>
+      </w:r>
+      <w:r>
+        <w:rPr>
+          <w:b/>
+          <w:noProof/>
+        </w:rPr>
+        <w:t>118</w:t>
+      </w:r>
+      <w:r>
+        <w:rPr>
+          <w:noProof/>
+        </w:rPr>
+        <w:t>, e2105138118 (2021).</w:t>
+      </w:r>
+    </w:p>
+    <w:p>
+      <w:pPr>
+        <w:rPr>
+          <w:rFonts w:ascii="Arial" w:hAnsi="Arial" w:cs="Arial"/>
+          <w:b/>
+          <w:bCs/>
+          <w:sz w:val="20"/>
+          <w:szCs w:val="20"/>
+        </w:rPr>
+      </w:pPr>
+      <w:r>
+        <w:rPr>
+          <w:rFonts w:ascii="Arial" w:hAnsi="Arial" w:cs="Arial"/>
+          <w:b/>
+          <w:bCs/>
+          <w:sz w:val="20"/>
+          <w:szCs w:val="20"/>
+        </w:rPr>
+        <w:fldChar w:fldCharType="end"/>
+      </w:r>
     </w:p>
     <w:sectPr>
       <w:pgSz w:w="12240" w:h="15840"/>
@@ -798,7 +3569,6 @@
   <w:style w:type="character" w:default="1" w:styleId="DefaultParagraphFont">
     <w:name w:val="Default Paragraph Font"/>
     <w:uiPriority w:val="1"/>
-    <w:semiHidden/>
     <w:unhideWhenUsed/>
   </w:style>
   <w:style w:type="table" w:default="1" w:styleId="TableNormal">
@@ -821,6 +3591,55 @@
     <w:uiPriority w:val="99"/>
     <w:semiHidden/>
     <w:unhideWhenUsed/>
+  </w:style>
+  <w:style w:type="character" w:styleId="PlaceholderText">
+    <w:name w:val="Placeholder Text"/>
+    <w:basedOn w:val="DefaultParagraphFont"/>
+    <w:uiPriority w:val="99"/>
+    <w:semiHidden/>
+    <w:rsid w:val="00CA10BC"/>
+    <w:rPr>
+      <w:color w:val="808080"/>
+    </w:rPr>
+  </w:style>
+  <w:style w:type="paragraph" w:customStyle="1" w:styleId="EndNoteBibliographyTitle">
+    <w:name w:val="EndNote Bibliography Title"/>
+    <w:basedOn w:val="Normal"/>
+    <w:link w:val="EndNoteBibliographyTitleChar"/>
+    <w:rsid w:val="00000E27"/>
+    <w:pPr>
+      <w:jc w:val="center"/>
+    </w:pPr>
+    <w:rPr>
+      <w:rFonts w:ascii="Calibri" w:hAnsi="Calibri" w:cs="Calibri"/>
+    </w:rPr>
+  </w:style>
+  <w:style w:type="character" w:customStyle="1" w:styleId="EndNoteBibliographyTitleChar">
+    <w:name w:val="EndNote Bibliography Title Char"/>
+    <w:basedOn w:val="DefaultParagraphFont"/>
+    <w:link w:val="EndNoteBibliographyTitle"/>
+    <w:rsid w:val="00000E27"/>
+    <w:rPr>
+      <w:rFonts w:ascii="Calibri" w:hAnsi="Calibri" w:cs="Calibri"/>
+    </w:rPr>
+  </w:style>
+  <w:style w:type="paragraph" w:customStyle="1" w:styleId="EndNoteBibliography">
+    <w:name w:val="EndNote Bibliography"/>
+    <w:basedOn w:val="Normal"/>
+    <w:link w:val="EndNoteBibliographyChar"/>
+    <w:rsid w:val="00000E27"/>
+    <w:rPr>
+      <w:rFonts w:ascii="Calibri" w:hAnsi="Calibri" w:cs="Calibri"/>
+    </w:rPr>
+  </w:style>
+  <w:style w:type="character" w:customStyle="1" w:styleId="EndNoteBibliographyChar">
+    <w:name w:val="EndNote Bibliography Char"/>
+    <w:basedOn w:val="DefaultParagraphFont"/>
+    <w:link w:val="EndNoteBibliography"/>
+    <w:rsid w:val="00000E27"/>
+    <w:rPr>
+      <w:rFonts w:ascii="Calibri" w:hAnsi="Calibri" w:cs="Calibri"/>
+    </w:rPr>
   </w:style>
 </w:styles>
 </file>

</xml_diff>

<commit_message>
added pplane8 from mathworks
</commit_message>
<xml_diff>
--- a/Spatio.docx
+++ b/Spatio.docx
@@ -2812,6 +2812,46 @@
               </w:rPr>
               <m:t>βb</m:t>
             </m:r>
+            <m:r>
+              <w:rPr>
+                <w:rFonts w:ascii="Cambria Math" w:eastAsiaTheme="minorEastAsia" w:hAnsi="Cambria Math" w:cs="Arial"/>
+                <w:sz w:val="20"/>
+                <w:szCs w:val="20"/>
+              </w:rPr>
+              <m:t>/</m:t>
+            </m:r>
+            <m:sSub>
+              <m:sSubPr>
+                <m:ctrlPr>
+                  <w:rPr>
+                    <w:rFonts w:ascii="Cambria Math" w:eastAsiaTheme="minorEastAsia" w:hAnsi="Cambria Math" w:cs="Arial"/>
+                    <w:i/>
+                    <w:sz w:val="20"/>
+                    <w:szCs w:val="20"/>
+                  </w:rPr>
+                </m:ctrlPr>
+              </m:sSubPr>
+              <m:e>
+                <m:r>
+                  <w:rPr>
+                    <w:rFonts w:ascii="Cambria Math" w:eastAsiaTheme="minorEastAsia" w:hAnsi="Cambria Math" w:cs="Arial"/>
+                    <w:sz w:val="20"/>
+                    <w:szCs w:val="20"/>
+                  </w:rPr>
+                  <m:t>D</m:t>
+                </m:r>
+              </m:e>
+              <m:sub>
+                <m:r>
+                  <w:rPr>
+                    <w:rFonts w:ascii="Cambria Math" w:eastAsiaTheme="minorEastAsia" w:hAnsi="Cambria Math" w:cs="Arial"/>
+                    <w:sz w:val="20"/>
+                    <w:szCs w:val="20"/>
+                  </w:rPr>
+                  <m:t>w</m:t>
+                </m:r>
+              </m:sub>
+            </m:sSub>
           </m:e>
         </m:rad>
       </m:oMath>
@@ -4305,7 +4345,23 @@
           <w:sz w:val="20"/>
           <w:szCs w:val="20"/>
         </w:rPr>
-        <w:t>the derivate and Laplacian</w:t>
+        <w:t>derivate</w:t>
+      </w:r>
+      <w:r>
+        <w:rPr>
+          <w:rFonts w:ascii="Arial" w:eastAsiaTheme="minorEastAsia" w:hAnsi="Arial" w:cs="Arial"/>
+          <w:sz w:val="20"/>
+          <w:szCs w:val="20"/>
+        </w:rPr>
+        <w:t>s</w:t>
+      </w:r>
+      <w:r>
+        <w:rPr>
+          <w:rFonts w:ascii="Arial" w:eastAsiaTheme="minorEastAsia" w:hAnsi="Arial" w:cs="Arial"/>
+          <w:sz w:val="20"/>
+          <w:szCs w:val="20"/>
+        </w:rPr>
+        <w:t xml:space="preserve"> and Laplacian</w:t>
       </w:r>
       <w:r>
         <w:rPr>
@@ -6248,6 +6304,337 @@
       <w:pPr>
         <w:rPr>
           <w:rFonts w:ascii="Arial" w:hAnsi="Arial" w:cs="Arial"/>
+          <w:sz w:val="20"/>
+          <w:szCs w:val="20"/>
+        </w:rPr>
+      </w:pPr>
+      <w:r>
+        <w:rPr>
+          <w:rFonts w:ascii="Arial" w:hAnsi="Arial" w:cs="Arial"/>
+          <w:sz w:val="20"/>
+          <w:szCs w:val="20"/>
+        </w:rPr>
+        <w:t xml:space="preserve">Our model can be used to predict the minimum </w:t>
+      </w:r>
+      <w:r>
+        <w:rPr>
+          <w:rFonts w:ascii="Arial" w:hAnsi="Arial" w:cs="Arial"/>
+          <w:sz w:val="20"/>
+          <w:szCs w:val="20"/>
+        </w:rPr>
+        <w:t xml:space="preserve">size a mucus plug must be to allow for anaerobic bacteria to survive in its interior. </w:t>
+      </w:r>
+      <w:r>
+        <w:rPr>
+          <w:rFonts w:ascii="Arial" w:hAnsi="Arial" w:cs="Arial"/>
+          <w:sz w:val="20"/>
+          <w:szCs w:val="20"/>
+        </w:rPr>
+        <w:t xml:space="preserve">The critical domain size problem asks how </w:t>
+      </w:r>
+      <w:r>
+        <w:rPr>
+          <w:rFonts w:ascii="Arial" w:hAnsi="Arial" w:cs="Arial"/>
+          <w:sz w:val="20"/>
+          <w:szCs w:val="20"/>
+        </w:rPr>
+        <w:t xml:space="preserve">large a habitat must be </w:t>
+      </w:r>
+      <w:r>
+        <w:rPr>
+          <w:rFonts w:ascii="Arial" w:hAnsi="Arial" w:cs="Arial"/>
+          <w:sz w:val="20"/>
+          <w:szCs w:val="20"/>
+        </w:rPr>
+        <w:t>to support a population</w:t>
+      </w:r>
+      <w:r>
+        <w:rPr>
+          <w:rFonts w:ascii="Arial" w:hAnsi="Arial" w:cs="Arial"/>
+          <w:sz w:val="20"/>
+          <w:szCs w:val="20"/>
+        </w:rPr>
+        <w:t xml:space="preserve">, </w:t>
+      </w:r>
+      <w:r>
+        <w:rPr>
+          <w:rFonts w:ascii="Arial" w:hAnsi="Arial" w:cs="Arial"/>
+          <w:sz w:val="20"/>
+          <w:szCs w:val="20"/>
+        </w:rPr>
+        <w:t>or the size a refuge must be for an animal to survive</w:t>
+      </w:r>
+      <w:r>
+        <w:rPr>
+          <w:rFonts w:ascii="Arial" w:hAnsi="Arial" w:cs="Arial"/>
+          <w:sz w:val="20"/>
+          <w:szCs w:val="20"/>
+        </w:rPr>
+        <w:t xml:space="preserve"> </w:t>
+      </w:r>
+      <w:r>
+        <w:rPr>
+          <w:rFonts w:ascii="Arial" w:hAnsi="Arial" w:cs="Arial"/>
+          <w:sz w:val="20"/>
+          <w:szCs w:val="20"/>
+        </w:rPr>
+        <w:fldChar w:fldCharType="begin">
+          <w:fldData xml:space="preserve">PEVuZE5vdGU+PENpdGU+PEF1dGhvcj5QZXJyeTwvQXV0aG9yPjxZZWFyPjIwMDU8L1llYXI+PFJl
+Y051bT4xMjU8L1JlY051bT48RGlzcGxheVRleHQ+KDEzLTE1KTwvRGlzcGxheVRleHQ+PHJlY29y
+ZD48cmVjLW51bWJlcj4xMjU8L3JlYy1udW1iZXI+PGZvcmVpZ24ta2V5cz48a2V5IGFwcD0iRU4i
+IGRiLWlkPSJ0eGY1enhyenl6YXZma2VzcjA4NTI5NTBhenBmc3R4MnZ6d2YiIHRpbWVzdGFtcD0i
+MTY2NDIxMDU2NiIgZ3VpZD0iZjdlYzlmZjgtZDFlYy00Mjc0LWI5ZWYtNzhhOTE0MTY1NTU5Ij4x
+MjU8L2tleT48L2ZvcmVpZ24ta2V5cz48cmVmLXR5cGUgbmFtZT0iSm91cm5hbCBBcnRpY2xlIj4x
+NzwvcmVmLXR5cGU+PGNvbnRyaWJ1dG9ycz48YXV0aG9ycz48YXV0aG9yPlBlcnJ5LCBOaWNvbGFz
+PC9hdXRob3I+PC9hdXRob3JzPjwvY29udHJpYnV0b3JzPjx0aXRsZXM+PHRpdGxlPkV4cGVyaW1l
+bnRhbCB2YWxpZGF0aW9uIG9mIGEgY3JpdGljYWwgZG9tYWluIHNpemUgaW4gcmVhY3Rpb27igJNk
+aWZmdXNpb24gc3lzdGVtcyB3aXRoICZsdDtpJmd0O0VzY2hlcmljaGlhIGNvbGkmbHQ7L2kmZ3Q7
+IHBvcHVsYXRpb25zPC90aXRsZT48c2Vjb25kYXJ5LXRpdGxlPkpvdXJuYWwgb2YgVGhlIFJveWFs
+IFNvY2lldHkgSW50ZXJmYWNlPC9zZWNvbmRhcnktdGl0bGU+PC90aXRsZXM+PHBlcmlvZGljYWw+
+PGZ1bGwtdGl0bGU+Sm91cm5hbCBvZiBUaGUgUm95YWwgU29jaWV0eSBJbnRlcmZhY2U8L2Z1bGwt
+dGl0bGU+PC9wZXJpb2RpY2FsPjxwYWdlcz4zNzktMzg3PC9wYWdlcz48dm9sdW1lPjI8L3ZvbHVt
+ZT48bnVtYmVyPjQ8L251bWJlcj48ZGF0ZXM+PHllYXI+MjAwNTwveWVhcj48L2RhdGVzPjxwdWJs
+aXNoZXI+VGhlIFJveWFsIFNvY2lldHk8L3B1Ymxpc2hlcj48aXNibj4xNzQyLTU2ODk8L2lzYm4+
+PHVybHM+PHJlbGF0ZWQtdXJscz48dXJsPmh0dHBzOi8vZHguZG9pLm9yZy8xMC4xMDk4L3JzaWYu
+MjAwNS4wMDU0PC91cmw+PC9yZWxhdGVkLXVybHM+PC91cmxzPjxlbGVjdHJvbmljLXJlc291cmNl
+LW51bT4xMC4xMDk4L3JzaWYuMjAwNS4wMDU0PC9lbGVjdHJvbmljLXJlc291cmNlLW51bT48L3Jl
+Y29yZD48L0NpdGU+PENpdGU+PEF1dGhvcj5IYW88L0F1dGhvcj48WWVhcj4yMDIxPC9ZZWFyPjxS
+ZWNOdW0+MTIzPC9SZWNOdW0+PHJlY29yZD48cmVjLW51bWJlcj4xMjM8L3JlYy1udW1iZXI+PGZv
+cmVpZ24ta2V5cz48a2V5IGFwcD0iRU4iIGRiLWlkPSJ0eGY1enhyenl6YXZma2VzcjA4NTI5NTBh
+enBmc3R4MnZ6d2YiIHRpbWVzdGFtcD0iMTY2Mzk1NDY2OCIgZ3VpZD0iYTk3YWIyNjYtMDRjYi00
+MmVmLTlhMWMtMGM0MWU0YjJiNDQyIj4xMjM8L2tleT48L2ZvcmVpZ24ta2V5cz48cmVmLXR5cGUg
+bmFtZT0iSm91cm5hbCBBcnRpY2xlIj4xNzwvcmVmLXR5cGU+PGNvbnRyaWJ1dG9ycz48YXV0aG9y
+cz48YXV0aG9yPkhhbywgV2VucnVpPC9hdXRob3I+PGF1dGhvcj5MYW0sIEtpbmctWWV1bmc8L2F1
+dGhvcj48YXV0aG9yPkxvdSwgWXVhbjwvYXV0aG9yPjwvYXV0aG9ycz48L2NvbnRyaWJ1dG9ycz48
+dGl0bGVzPjx0aXRsZT5FY29sb2dpY2FsIGFuZCBldm9sdXRpb25hcnkgZHluYW1pY3MgaW4gYWR2
+ZWN0aXZlIGVudmlyb25tZW50czogQ3JpdGljYWwgZG9tYWluIHNpemUgYW5kIGJvdW5kYXJ5IGNv
+bmRpdGlvbnM8L3RpdGxlPjxzZWNvbmRhcnktdGl0bGU+RGlzY3JldGUgJmFtcDsgQ29udGludW91
+cyBEeW5hbWljYWwgU3lzdGVtcy1CPC9zZWNvbmRhcnktdGl0bGU+PC90aXRsZXM+PHBlcmlvZGlj
+YWw+PGZ1bGwtdGl0bGU+RGlzY3JldGUgJmFtcDsgQ29udGludW91cyBEeW5hbWljYWwgU3lzdGVt
+cy1CPC9mdWxsLXRpdGxlPjwvcGVyaW9kaWNhbD48cGFnZXM+MzY3PC9wYWdlcz48dm9sdW1lPjI2
+PC92b2x1bWU+PG51bWJlcj4xPC9udW1iZXI+PGRhdGVzPjx5ZWFyPjIwMjE8L3llYXI+PC9kYXRl
+cz48dXJscz48L3VybHM+PC9yZWNvcmQ+PC9DaXRlPjxDaXRlPjxBdXRob3I+TXVycmF5PC9BdXRo
+b3I+PFllYXI+MTk5MzwvWWVhcj48UmVjTnVtPjEzOTwvUmVjTnVtPjxyZWNvcmQ+PHJlYy1udW1i
+ZXI+MTM5PC9yZWMtbnVtYmVyPjxmb3JlaWduLWtleXM+PGtleSBhcHA9IkVOIiBkYi1pZD0idHhm
+NXp4cnp5emF2Zmtlc3IwODUyOTUwYXpwZnN0eDJ2endmIiB0aW1lc3RhbXA9IjE2NjgyMDMwMDEi
+IGd1aWQ9ImJjMWZlYTE1LTg4ODUtNDQ4Zi05NTMwLWNjODQ0OWY0ZjAyOSI+MTM5PC9rZXk+PC9m
+b3JlaWduLWtleXM+PHJlZi10eXBlIG5hbWU9IkJvb2sgU2VjdGlvbiI+NTwvcmVmLXR5cGU+PGNv
+bnRyaWJ1dG9ycz48YXV0aG9ycz48YXV0aG9yPk11cnJheSwgSmFtZXMgRC48L2F1dGhvcj48L2F1
+dGhvcnM+PHNlY29uZGFyeS1hdXRob3JzPjxhdXRob3I+TXVycmF5LCBKYW1lcyBELjwvYXV0aG9y
+Pjwvc2Vjb25kYXJ5LWF1dGhvcnM+PC9jb250cmlidXRvcnM+PHRpdGxlcz48dGl0bGU+RXBpZGVt
+aWMgTW9kZWxzIGFuZCB0aGUgRHluYW1pY3Mgb2YgSW5mZWN0aW91cyBEaXNlYXNlczwvdGl0bGU+
+PHNlY29uZGFyeS10aXRsZT5NYXRoZW1hdGljYWwgQmlvbG9neTwvc2Vjb25kYXJ5LXRpdGxlPjwv
+dGl0bGVzPjxwYWdlcz42MTAtNjUwPC9wYWdlcz48ZGF0ZXM+PHllYXI+MTk5MzwveWVhcj48cHVi
+LWRhdGVzPjxkYXRlPjE5OTMvLzwvZGF0ZT48L3B1Yi1kYXRlcz48L2RhdGVzPjxwdWItbG9jYXRp
+b24+QmVybGluLCBIZWlkZWxiZXJnPC9wdWItbG9jYXRpb24+PHB1Ymxpc2hlcj5TcHJpbmdlciBC
+ZXJsaW4gSGVpZGVsYmVyZzwvcHVibGlzaGVyPjxpc2JuPjk3OC0zLTY2Mi0wODU0Mi00PC9pc2Ju
+Pjx1cmxzPjxyZWxhdGVkLXVybHM+PHVybD5odHRwczovL2RvaS5vcmcvMTAuMTAwNy85NzgtMy02
+NjItMDg1NDItNF8xOTwvdXJsPjwvcmVsYXRlZC11cmxzPjwvdXJscz48ZWxlY3Ryb25pYy1yZXNv
+dXJjZS1udW0+MTAuMTAwNy85NzgtMy02NjItMDg1NDItNF8xOTwvZWxlY3Ryb25pYy1yZXNvdXJj
+ZS1udW0+PC9yZWNvcmQ+PC9DaXRlPjwvRW5kTm90ZT5=
+</w:fldData>
+        </w:fldChar>
+      </w:r>
+      <w:r>
+        <w:rPr>
+          <w:rFonts w:ascii="Arial" w:hAnsi="Arial" w:cs="Arial"/>
+          <w:sz w:val="20"/>
+          <w:szCs w:val="20"/>
+        </w:rPr>
+        <w:instrText xml:space="preserve"> ADDIN EN.CITE </w:instrText>
+      </w:r>
+      <w:r>
+        <w:rPr>
+          <w:rFonts w:ascii="Arial" w:hAnsi="Arial" w:cs="Arial"/>
+          <w:sz w:val="20"/>
+          <w:szCs w:val="20"/>
+        </w:rPr>
+        <w:fldChar w:fldCharType="begin">
+          <w:fldData xml:space="preserve">PEVuZE5vdGU+PENpdGU+PEF1dGhvcj5QZXJyeTwvQXV0aG9yPjxZZWFyPjIwMDU8L1llYXI+PFJl
+Y051bT4xMjU8L1JlY051bT48RGlzcGxheVRleHQ+KDEzLTE1KTwvRGlzcGxheVRleHQ+PHJlY29y
+ZD48cmVjLW51bWJlcj4xMjU8L3JlYy1udW1iZXI+PGZvcmVpZ24ta2V5cz48a2V5IGFwcD0iRU4i
+IGRiLWlkPSJ0eGY1enhyenl6YXZma2VzcjA4NTI5NTBhenBmc3R4MnZ6d2YiIHRpbWVzdGFtcD0i
+MTY2NDIxMDU2NiIgZ3VpZD0iZjdlYzlmZjgtZDFlYy00Mjc0LWI5ZWYtNzhhOTE0MTY1NTU5Ij4x
+MjU8L2tleT48L2ZvcmVpZ24ta2V5cz48cmVmLXR5cGUgbmFtZT0iSm91cm5hbCBBcnRpY2xlIj4x
+NzwvcmVmLXR5cGU+PGNvbnRyaWJ1dG9ycz48YXV0aG9ycz48YXV0aG9yPlBlcnJ5LCBOaWNvbGFz
+PC9hdXRob3I+PC9hdXRob3JzPjwvY29udHJpYnV0b3JzPjx0aXRsZXM+PHRpdGxlPkV4cGVyaW1l
+bnRhbCB2YWxpZGF0aW9uIG9mIGEgY3JpdGljYWwgZG9tYWluIHNpemUgaW4gcmVhY3Rpb27igJNk
+aWZmdXNpb24gc3lzdGVtcyB3aXRoICZsdDtpJmd0O0VzY2hlcmljaGlhIGNvbGkmbHQ7L2kmZ3Q7
+IHBvcHVsYXRpb25zPC90aXRsZT48c2Vjb25kYXJ5LXRpdGxlPkpvdXJuYWwgb2YgVGhlIFJveWFs
+IFNvY2lldHkgSW50ZXJmYWNlPC9zZWNvbmRhcnktdGl0bGU+PC90aXRsZXM+PHBlcmlvZGljYWw+
+PGZ1bGwtdGl0bGU+Sm91cm5hbCBvZiBUaGUgUm95YWwgU29jaWV0eSBJbnRlcmZhY2U8L2Z1bGwt
+dGl0bGU+PC9wZXJpb2RpY2FsPjxwYWdlcz4zNzktMzg3PC9wYWdlcz48dm9sdW1lPjI8L3ZvbHVt
+ZT48bnVtYmVyPjQ8L251bWJlcj48ZGF0ZXM+PHllYXI+MjAwNTwveWVhcj48L2RhdGVzPjxwdWJs
+aXNoZXI+VGhlIFJveWFsIFNvY2lldHk8L3B1Ymxpc2hlcj48aXNibj4xNzQyLTU2ODk8L2lzYm4+
+PHVybHM+PHJlbGF0ZWQtdXJscz48dXJsPmh0dHBzOi8vZHguZG9pLm9yZy8xMC4xMDk4L3JzaWYu
+MjAwNS4wMDU0PC91cmw+PC9yZWxhdGVkLXVybHM+PC91cmxzPjxlbGVjdHJvbmljLXJlc291cmNl
+LW51bT4xMC4xMDk4L3JzaWYuMjAwNS4wMDU0PC9lbGVjdHJvbmljLXJlc291cmNlLW51bT48L3Jl
+Y29yZD48L0NpdGU+PENpdGU+PEF1dGhvcj5IYW88L0F1dGhvcj48WWVhcj4yMDIxPC9ZZWFyPjxS
+ZWNOdW0+MTIzPC9SZWNOdW0+PHJlY29yZD48cmVjLW51bWJlcj4xMjM8L3JlYy1udW1iZXI+PGZv
+cmVpZ24ta2V5cz48a2V5IGFwcD0iRU4iIGRiLWlkPSJ0eGY1enhyenl6YXZma2VzcjA4NTI5NTBh
+enBmc3R4MnZ6d2YiIHRpbWVzdGFtcD0iMTY2Mzk1NDY2OCIgZ3VpZD0iYTk3YWIyNjYtMDRjYi00
+MmVmLTlhMWMtMGM0MWU0YjJiNDQyIj4xMjM8L2tleT48L2ZvcmVpZ24ta2V5cz48cmVmLXR5cGUg
+bmFtZT0iSm91cm5hbCBBcnRpY2xlIj4xNzwvcmVmLXR5cGU+PGNvbnRyaWJ1dG9ycz48YXV0aG9y
+cz48YXV0aG9yPkhhbywgV2VucnVpPC9hdXRob3I+PGF1dGhvcj5MYW0sIEtpbmctWWV1bmc8L2F1
+dGhvcj48YXV0aG9yPkxvdSwgWXVhbjwvYXV0aG9yPjwvYXV0aG9ycz48L2NvbnRyaWJ1dG9ycz48
+dGl0bGVzPjx0aXRsZT5FY29sb2dpY2FsIGFuZCBldm9sdXRpb25hcnkgZHluYW1pY3MgaW4gYWR2
+ZWN0aXZlIGVudmlyb25tZW50czogQ3JpdGljYWwgZG9tYWluIHNpemUgYW5kIGJvdW5kYXJ5IGNv
+bmRpdGlvbnM8L3RpdGxlPjxzZWNvbmRhcnktdGl0bGU+RGlzY3JldGUgJmFtcDsgQ29udGludW91
+cyBEeW5hbWljYWwgU3lzdGVtcy1CPC9zZWNvbmRhcnktdGl0bGU+PC90aXRsZXM+PHBlcmlvZGlj
+YWw+PGZ1bGwtdGl0bGU+RGlzY3JldGUgJmFtcDsgQ29udGludW91cyBEeW5hbWljYWwgU3lzdGVt
+cy1CPC9mdWxsLXRpdGxlPjwvcGVyaW9kaWNhbD48cGFnZXM+MzY3PC9wYWdlcz48dm9sdW1lPjI2
+PC92b2x1bWU+PG51bWJlcj4xPC9udW1iZXI+PGRhdGVzPjx5ZWFyPjIwMjE8L3llYXI+PC9kYXRl
+cz48dXJscz48L3VybHM+PC9yZWNvcmQ+PC9DaXRlPjxDaXRlPjxBdXRob3I+TXVycmF5PC9BdXRo
+b3I+PFllYXI+MTk5MzwvWWVhcj48UmVjTnVtPjEzOTwvUmVjTnVtPjxyZWNvcmQ+PHJlYy1udW1i
+ZXI+MTM5PC9yZWMtbnVtYmVyPjxmb3JlaWduLWtleXM+PGtleSBhcHA9IkVOIiBkYi1pZD0idHhm
+NXp4cnp5emF2Zmtlc3IwODUyOTUwYXpwZnN0eDJ2endmIiB0aW1lc3RhbXA9IjE2NjgyMDMwMDEi
+IGd1aWQ9ImJjMWZlYTE1LTg4ODUtNDQ4Zi05NTMwLWNjODQ0OWY0ZjAyOSI+MTM5PC9rZXk+PC9m
+b3JlaWduLWtleXM+PHJlZi10eXBlIG5hbWU9IkJvb2sgU2VjdGlvbiI+NTwvcmVmLXR5cGU+PGNv
+bnRyaWJ1dG9ycz48YXV0aG9ycz48YXV0aG9yPk11cnJheSwgSmFtZXMgRC48L2F1dGhvcj48L2F1
+dGhvcnM+PHNlY29uZGFyeS1hdXRob3JzPjxhdXRob3I+TXVycmF5LCBKYW1lcyBELjwvYXV0aG9y
+Pjwvc2Vjb25kYXJ5LWF1dGhvcnM+PC9jb250cmlidXRvcnM+PHRpdGxlcz48dGl0bGU+RXBpZGVt
+aWMgTW9kZWxzIGFuZCB0aGUgRHluYW1pY3Mgb2YgSW5mZWN0aW91cyBEaXNlYXNlczwvdGl0bGU+
+PHNlY29uZGFyeS10aXRsZT5NYXRoZW1hdGljYWwgQmlvbG9neTwvc2Vjb25kYXJ5LXRpdGxlPjwv
+dGl0bGVzPjxwYWdlcz42MTAtNjUwPC9wYWdlcz48ZGF0ZXM+PHllYXI+MTk5MzwveWVhcj48cHVi
+LWRhdGVzPjxkYXRlPjE5OTMvLzwvZGF0ZT48L3B1Yi1kYXRlcz48L2RhdGVzPjxwdWItbG9jYXRp
+b24+QmVybGluLCBIZWlkZWxiZXJnPC9wdWItbG9jYXRpb24+PHB1Ymxpc2hlcj5TcHJpbmdlciBC
+ZXJsaW4gSGVpZGVsYmVyZzwvcHVibGlzaGVyPjxpc2JuPjk3OC0zLTY2Mi0wODU0Mi00PC9pc2Ju
+Pjx1cmxzPjxyZWxhdGVkLXVybHM+PHVybD5odHRwczovL2RvaS5vcmcvMTAuMTAwNy85NzgtMy02
+NjItMDg1NDItNF8xOTwvdXJsPjwvcmVsYXRlZC11cmxzPjwvdXJscz48ZWxlY3Ryb25pYy1yZXNv
+dXJjZS1udW0+MTAuMTAwNy85NzgtMy02NjItMDg1NDItNF8xOTwvZWxlY3Ryb25pYy1yZXNvdXJj
+ZS1udW0+PC9yZWNvcmQ+PC9DaXRlPjwvRW5kTm90ZT5=
+</w:fldData>
+        </w:fldChar>
+      </w:r>
+      <w:r>
+        <w:rPr>
+          <w:rFonts w:ascii="Arial" w:hAnsi="Arial" w:cs="Arial"/>
+          <w:sz w:val="20"/>
+          <w:szCs w:val="20"/>
+        </w:rPr>
+        <w:instrText xml:space="preserve"> ADDIN EN.CITE.DATA </w:instrText>
+      </w:r>
+      <w:r>
+        <w:rPr>
+          <w:rFonts w:ascii="Arial" w:hAnsi="Arial" w:cs="Arial"/>
+          <w:sz w:val="20"/>
+          <w:szCs w:val="20"/>
+        </w:rPr>
+      </w:r>
+      <w:r>
+        <w:rPr>
+          <w:rFonts w:ascii="Arial" w:hAnsi="Arial" w:cs="Arial"/>
+          <w:sz w:val="20"/>
+          <w:szCs w:val="20"/>
+        </w:rPr>
+        <w:fldChar w:fldCharType="end"/>
+      </w:r>
+      <w:r>
+        <w:rPr>
+          <w:rFonts w:ascii="Arial" w:hAnsi="Arial" w:cs="Arial"/>
+          <w:sz w:val="20"/>
+          <w:szCs w:val="20"/>
+        </w:rPr>
+        <w:fldChar w:fldCharType="separate"/>
+      </w:r>
+      <w:r>
+        <w:rPr>
+          <w:rFonts w:ascii="Arial" w:hAnsi="Arial" w:cs="Arial"/>
+          <w:noProof/>
+          <w:sz w:val="20"/>
+          <w:szCs w:val="20"/>
+        </w:rPr>
+        <w:t>(13-15)</w:t>
+      </w:r>
+      <w:r>
+        <w:rPr>
+          <w:rFonts w:ascii="Arial" w:hAnsi="Arial" w:cs="Arial"/>
+          <w:sz w:val="20"/>
+          <w:szCs w:val="20"/>
+        </w:rPr>
+        <w:fldChar w:fldCharType="end"/>
+      </w:r>
+      <w:r>
+        <w:rPr>
+          <w:rFonts w:ascii="Arial" w:hAnsi="Arial" w:cs="Arial"/>
+          <w:sz w:val="20"/>
+          <w:szCs w:val="20"/>
+        </w:rPr>
+        <w:t>.</w:t>
+      </w:r>
+      <w:r>
+        <w:rPr>
+          <w:rFonts w:ascii="Arial" w:hAnsi="Arial" w:cs="Arial"/>
+          <w:sz w:val="20"/>
+          <w:szCs w:val="20"/>
+        </w:rPr>
+        <w:t xml:space="preserve"> Here, we consider </w:t>
+      </w:r>
+      <w:r>
+        <w:rPr>
+          <w:rFonts w:ascii="Arial" w:hAnsi="Arial" w:cs="Arial"/>
+          <w:sz w:val="20"/>
+          <w:szCs w:val="20"/>
+        </w:rPr>
+        <w:t>how large a mucus plug must be to have</w:t>
+      </w:r>
+      <w:r>
+        <w:rPr>
+          <w:rFonts w:ascii="Arial" w:hAnsi="Arial" w:cs="Arial"/>
+          <w:sz w:val="20"/>
+          <w:szCs w:val="20"/>
+        </w:rPr>
+        <w:t xml:space="preserve"> a hypoxic region in which anaerobic bacteria can survive.</w:t>
+      </w:r>
+    </w:p>
+    <w:p>
+      <w:pPr>
+        <w:rPr>
+          <w:rFonts w:ascii="Arial" w:hAnsi="Arial" w:cs="Arial"/>
+          <w:b/>
+          <w:bCs/>
+          <w:sz w:val="20"/>
+          <w:szCs w:val="20"/>
+        </w:rPr>
+      </w:pPr>
+    </w:p>
+    <w:p>
+      <w:pPr>
+        <w:rPr>
+          <w:rFonts w:ascii="Arial" w:hAnsi="Arial" w:cs="Arial"/>
+          <w:b/>
+          <w:bCs/>
+          <w:sz w:val="20"/>
+          <w:szCs w:val="20"/>
+        </w:rPr>
+      </w:pPr>
+    </w:p>
+    <w:p>
+      <w:pPr>
+        <w:rPr>
+          <w:rFonts w:ascii="Arial" w:hAnsi="Arial" w:cs="Arial"/>
+          <w:b/>
+          <w:bCs/>
+          <w:sz w:val="20"/>
+          <w:szCs w:val="20"/>
+        </w:rPr>
+      </w:pPr>
+    </w:p>
+    <w:p>
+      <w:pPr>
+        <w:rPr>
+          <w:rFonts w:ascii="Arial" w:hAnsi="Arial" w:cs="Arial"/>
+          <w:b/>
+          <w:bCs/>
+          <w:sz w:val="20"/>
+          <w:szCs w:val="20"/>
+        </w:rPr>
+      </w:pPr>
+    </w:p>
+    <w:p>
+      <w:pPr>
+        <w:rPr>
+          <w:rFonts w:ascii="Arial" w:hAnsi="Arial" w:cs="Arial"/>
           <w:b/>
           <w:bCs/>
           <w:sz w:val="20"/>
@@ -6432,7 +6819,7 @@
         </w:rPr>
         <w:fldChar w:fldCharType="begin">
           <w:fldData xml:space="preserve">PEVuZE5vdGU+PENpdGU+PEF1dGhvcj5Lb2xtb2dvcm9mZjwvQXV0aG9yPjxZZWFyPjE5ODg8L1ll
-YXI+PFJlY051bT4xMzA8L1JlY051bT48RGlzcGxheVRleHQ+KDEzLTE1KTwvRGlzcGxheVRleHQ+
+YXI+PFJlY051bT4xMzA8L1JlY051bT48RGlzcGxheVRleHQ+KDE2LTE4KTwvRGlzcGxheVRleHQ+
 PHJlY29yZD48cmVjLW51bWJlcj4xMzA8L3JlYy1udW1iZXI+PGZvcmVpZ24ta2V5cz48a2V5IGFw
 cD0iRU4iIGRiLWlkPSJ0eGY1enhyenl6YXZma2VzcjA4NTI5NTBhenBmc3R4MnZ6d2YiIHRpbWVz
 dGFtcD0iMTY2Nzg3MzkyMSIgZ3VpZD0iODYzMzEwOWMtNWM1OC00NTgzLWI2MDItOWRjNTA4MWJi
@@ -6502,7 +6889,7 @@
         </w:rPr>
         <w:fldChar w:fldCharType="begin">
           <w:fldData xml:space="preserve">PEVuZE5vdGU+PENpdGU+PEF1dGhvcj5Lb2xtb2dvcm9mZjwvQXV0aG9yPjxZZWFyPjE5ODg8L1ll
-YXI+PFJlY051bT4xMzA8L1JlY051bT48RGlzcGxheVRleHQ+KDEzLTE1KTwvRGlzcGxheVRleHQ+
+YXI+PFJlY051bT4xMzA8L1JlY051bT48RGlzcGxheVRleHQ+KDE2LTE4KTwvRGlzcGxheVRleHQ+
 PHJlY29yZD48cmVjLW51bWJlcj4xMzA8L3JlYy1udW1iZXI+PGZvcmVpZ24ta2V5cz48a2V5IGFw
 cD0iRU4iIGRiLWlkPSJ0eGY1enhyenl6YXZma2VzcjA4NTI5NTBhenBmc3R4MnZ6d2YiIHRpbWVz
 dGFtcD0iMTY2Nzg3MzkyMSIgZ3VpZD0iODYzMzEwOWMtNWM1OC00NTgzLWI2MDItOWRjNTA4MWJi
@@ -6594,7 +6981,7 @@
           <w:sz w:val="20"/>
           <w:szCs w:val="20"/>
         </w:rPr>
-        <w:t>(13-15)</w:t>
+        <w:t>(16-18)</w:t>
       </w:r>
       <w:r>
         <w:rPr>
@@ -6821,6 +7208,7 @@
         <w:rPr>
           <w:noProof/>
         </w:rPr>
+        <w:lastRenderedPageBreak/>
         <w:t>2.</w:t>
       </w:r>
       <w:r>
@@ -6967,7 +7355,6 @@
         <w:rPr>
           <w:noProof/>
         </w:rPr>
-        <w:lastRenderedPageBreak/>
         <w:t>5.</w:t>
       </w:r>
       <w:r>
@@ -7333,7 +7720,33 @@
           <w:noProof/>
         </w:rPr>
         <w:tab/>
-        <w:t>A. N. Kolmogoroff, I. G. Petrovsky, N. Piscounoff (1988) Study of the Diffusion Equation with Growth of the Quantity of Matter and its Application to a Biology Problem.</w:t>
+        <w:t xml:space="preserve">N. Perry, Experimental validation of a critical domain size in reaction–diffusion systems with &lt;i&gt;Escherichia coli&lt;/i&gt; populations. </w:t>
+      </w:r>
+      <w:r>
+        <w:rPr>
+          <w:i/>
+          <w:noProof/>
+        </w:rPr>
+        <w:t>Journal of The Royal Society Interface</w:t>
+      </w:r>
+      <w:r>
+        <w:rPr>
+          <w:noProof/>
+        </w:rPr>
+        <w:t xml:space="preserve"> </w:t>
+      </w:r>
+      <w:r>
+        <w:rPr>
+          <w:b/>
+          <w:noProof/>
+        </w:rPr>
+        <w:t>2</w:t>
+      </w:r>
+      <w:r>
+        <w:rPr>
+          <w:noProof/>
+        </w:rPr>
+        <w:t>, 379-387 (2005).</w:t>
       </w:r>
     </w:p>
     <w:p>
@@ -7355,14 +7768,14 @@
           <w:noProof/>
         </w:rPr>
         <w:tab/>
-        <w:t xml:space="preserve">S. Trofimchuk, V. Volpert, Traveling waves in delayed reaction-diffusion equations in biology. </w:t>
+        <w:t xml:space="preserve">W. Hao, K.-Y. Lam, Y. Lou, Ecological and evolutionary dynamics in advective environments: Critical domain size and boundary conditions. </w:t>
       </w:r>
       <w:r>
         <w:rPr>
           <w:i/>
           <w:noProof/>
         </w:rPr>
-        <w:t>Mathematical Biosciences and Engineering</w:t>
+        <w:t>Discrete &amp; Continuous Dynamical Systems-B</w:t>
       </w:r>
       <w:r>
         <w:rPr>
@@ -7375,13 +7788,13 @@
           <w:b/>
           <w:noProof/>
         </w:rPr>
-        <w:t>17</w:t>
-      </w:r>
-      <w:r>
-        <w:rPr>
-          <w:noProof/>
-        </w:rPr>
-        <w:t>, 6487-6514 (2020).</w:t>
+        <w:t>26</w:t>
+      </w:r>
+      <w:r>
+        <w:rPr>
+          <w:noProof/>
+        </w:rPr>
+        <w:t>, 367 (2021).</w:t>
       </w:r>
     </w:p>
     <w:p>
@@ -7397,6 +7810,111 @@
           <w:noProof/>
         </w:rPr>
         <w:t>15.</w:t>
+      </w:r>
+      <w:r>
+        <w:rPr>
+          <w:noProof/>
+        </w:rPr>
+        <w:tab/>
+        <w:t>J. D. Murray, "Epidemic Models and the Dynamics of Infectious Diseases" in Mathematical Biology</w:t>
+      </w:r>
+      <w:r>
+        <w:rPr>
+          <w:i/>
+          <w:noProof/>
+        </w:rPr>
+        <w:t>,</w:t>
+      </w:r>
+      <w:r>
+        <w:rPr>
+          <w:noProof/>
+        </w:rPr>
+        <w:t xml:space="preserve"> J. D. Murray, Ed. (Springer Berlin Heidelberg, Berlin, Heidelberg, 1993), 10.1007/978-3-662-08542-4_19, pp. 610-650.</w:t>
+      </w:r>
+    </w:p>
+    <w:p>
+      <w:pPr>
+        <w:pStyle w:val="EndNoteBibliography"/>
+        <w:ind w:left="720" w:hanging="720"/>
+        <w:rPr>
+          <w:noProof/>
+        </w:rPr>
+      </w:pPr>
+      <w:r>
+        <w:rPr>
+          <w:noProof/>
+        </w:rPr>
+        <w:t>16.</w:t>
+      </w:r>
+      <w:r>
+        <w:rPr>
+          <w:noProof/>
+        </w:rPr>
+        <w:tab/>
+        <w:t>A. N. Kolmogoroff, I. G. Petrovsky, N. Piscounoff (1988) Study of the Diffusion Equation with Growth of the Quantity of Matter and its Application to a Biology Problem.</w:t>
+      </w:r>
+    </w:p>
+    <w:p>
+      <w:pPr>
+        <w:pStyle w:val="EndNoteBibliography"/>
+        <w:ind w:left="720" w:hanging="720"/>
+        <w:rPr>
+          <w:noProof/>
+        </w:rPr>
+      </w:pPr>
+      <w:r>
+        <w:rPr>
+          <w:noProof/>
+        </w:rPr>
+        <w:t>17.</w:t>
+      </w:r>
+      <w:r>
+        <w:rPr>
+          <w:noProof/>
+        </w:rPr>
+        <w:tab/>
+        <w:t xml:space="preserve">S. Trofimchuk, V. Volpert, Traveling waves in delayed reaction-diffusion equations in biology. </w:t>
+      </w:r>
+      <w:r>
+        <w:rPr>
+          <w:i/>
+          <w:noProof/>
+        </w:rPr>
+        <w:t>Mathematical Biosciences and Engineering</w:t>
+      </w:r>
+      <w:r>
+        <w:rPr>
+          <w:noProof/>
+        </w:rPr>
+        <w:t xml:space="preserve"> </w:t>
+      </w:r>
+      <w:r>
+        <w:rPr>
+          <w:b/>
+          <w:noProof/>
+        </w:rPr>
+        <w:t>17</w:t>
+      </w:r>
+      <w:r>
+        <w:rPr>
+          <w:noProof/>
+        </w:rPr>
+        <w:t>, 6487-6514 (2020).</w:t>
+      </w:r>
+    </w:p>
+    <w:p>
+      <w:pPr>
+        <w:pStyle w:val="EndNoteBibliography"/>
+        <w:ind w:left="720" w:hanging="720"/>
+        <w:rPr>
+          <w:noProof/>
+        </w:rPr>
+      </w:pPr>
+      <w:r>
+        <w:rPr>
+          <w:noProof/>
+        </w:rPr>
+        <w:t>18.</w:t>
       </w:r>
       <w:r>
         <w:rPr>

</xml_diff>